<commit_message>
Added mockups, folder tree reorganized
</commit_message>
<xml_diff>
--- a/PowerEnJoy.docx
+++ b/PowerEnJoy.docx
@@ -275,7 +275,7 @@
           <w:noProof w:val="0"/>
           <w:sz w:val="24"/>
           <w:szCs w:val="28"/>
-          <w:lang w:val="it-IT" w:eastAsia="en-US"/>
+          <w:lang w:eastAsia="en-US"/>
         </w:rPr>
         <w:id w:val="-1656671971"/>
         <w:docPartObj>
@@ -285,7 +285,7 @@
       </w:sdtPr>
       <w:sdtEndPr>
         <w:rPr>
-          <w:b/>
+          <w:rFonts w:ascii="CMU Serif" w:hAnsi="CMU Serif" w:cs="CMU Serif"/>
           <w:bCs/>
           <w:lang w:val="en-US"/>
         </w:rPr>
@@ -293,13 +293,17 @@
       <w:sdtContent>
         <w:p>
           <w:pPr>
-            <w:pStyle w:val="SUPERTITLE"/>
+            <w:pStyle w:val="Citazione"/>
+            <w:rPr>
+              <w:sz w:val="16"/>
+              <w:szCs w:val="16"/>
+            </w:rPr>
           </w:pPr>
           <w:r>
-            <w:rPr>
-              <w:lang w:val="it-IT"/>
-            </w:rPr>
-            <w:t>Sommario</w:t>
+            <w:t>Contents</w:t>
+          </w:r>
+          <w:r>
+            <w:br/>
           </w:r>
         </w:p>
         <w:p>
@@ -326,29 +330,18 @@
           <w:r>
             <w:fldChar w:fldCharType="separate"/>
           </w:r>
-          <w:hyperlink w:anchor="_Toc467345521" w:history="1">
-            <w:r>
-              <w:rPr>
-                <w:rStyle w:val="Collegamentoipertestuale"/>
-                <w:noProof/>
+          <w:hyperlink w:anchor="_Toc467431779" w:history="1">
+            <w:r>
+              <w:rPr>
+                <w:rStyle w:val="Enfasigrassetto"/>
               </w:rPr>
               <w:t>1</w:t>
             </w:r>
             <w:r>
               <w:rPr>
-                <w:rFonts w:asciiTheme="minorHAnsi" w:hAnsiTheme="minorHAnsi" w:cstheme="minorBidi"/>
-                <w:noProof/>
-                <w:sz w:val="22"/>
-                <w:szCs w:val="22"/>
-                <w:lang w:val="it-IT"/>
+                <w:rStyle w:val="Enfasigrassetto"/>
               </w:rPr>
               <w:tab/>
-            </w:r>
-            <w:r>
-              <w:rPr>
-                <w:rStyle w:val="Collegamentoipertestuale"/>
-                <w:noProof/>
-              </w:rPr>
               <w:t>Introduction</w:t>
             </w:r>
             <w:r>
@@ -370,7 +363,7 @@
                 <w:noProof/>
                 <w:webHidden/>
               </w:rPr>
-              <w:instrText xml:space="preserve"> PAGEREF _Toc467345521 \h </w:instrText>
+              <w:instrText xml:space="preserve"> PAGEREF _Toc467431779 \h </w:instrText>
             </w:r>
             <w:r>
               <w:rPr>
@@ -415,13 +408,26 @@
               <w:lang w:val="it-IT"/>
             </w:rPr>
           </w:pPr>
-          <w:hyperlink w:anchor="_Toc467345522" w:history="1">
+          <w:hyperlink w:anchor="_Toc467431780" w:history="1">
             <w:r>
               <w:rPr>
                 <w:rStyle w:val="Collegamentoipertestuale"/>
                 <w:noProof/>
-              </w:rPr>
-              <w:t>1.1 Purpose</w:t>
+                <w14:scene3d>
+                  <w14:camera w14:prst="orthographicFront"/>
+                  <w14:lightRig w14:rig="threePt" w14:dir="t">
+                    <w14:rot w14:lat="0" w14:lon="0" w14:rev="0"/>
+                  </w14:lightRig>
+                </w14:scene3d>
+              </w:rPr>
+              <w:t>1.1</w:t>
+            </w:r>
+            <w:r>
+              <w:rPr>
+                <w:rStyle w:val="Collegamentoipertestuale"/>
+                <w:noProof/>
+              </w:rPr>
+              <w:t xml:space="preserve"> Purpose</w:t>
             </w:r>
             <w:r>
               <w:rPr>
@@ -442,7 +448,7 @@
                 <w:noProof/>
                 <w:webHidden/>
               </w:rPr>
-              <w:instrText xml:space="preserve"> PAGEREF _Toc467345522 \h </w:instrText>
+              <w:instrText xml:space="preserve"> PAGEREF _Toc467431780 \h </w:instrText>
             </w:r>
             <w:r>
               <w:rPr>
@@ -487,13 +493,26 @@
               <w:lang w:val="it-IT"/>
             </w:rPr>
           </w:pPr>
-          <w:hyperlink w:anchor="_Toc467345523" w:history="1">
+          <w:hyperlink w:anchor="_Toc467431781" w:history="1">
             <w:r>
               <w:rPr>
                 <w:rStyle w:val="Collegamentoipertestuale"/>
                 <w:noProof/>
-              </w:rPr>
-              <w:t>1.2 Scope</w:t>
+                <w14:scene3d>
+                  <w14:camera w14:prst="orthographicFront"/>
+                  <w14:lightRig w14:rig="threePt" w14:dir="t">
+                    <w14:rot w14:lat="0" w14:lon="0" w14:rev="0"/>
+                  </w14:lightRig>
+                </w14:scene3d>
+              </w:rPr>
+              <w:t>1.2</w:t>
+            </w:r>
+            <w:r>
+              <w:rPr>
+                <w:rStyle w:val="Collegamentoipertestuale"/>
+                <w:noProof/>
+              </w:rPr>
+              <w:t xml:space="preserve"> Scope</w:t>
             </w:r>
             <w:r>
               <w:rPr>
@@ -514,7 +533,7 @@
                 <w:noProof/>
                 <w:webHidden/>
               </w:rPr>
-              <w:instrText xml:space="preserve"> PAGEREF _Toc467345523 \h </w:instrText>
+              <w:instrText xml:space="preserve"> PAGEREF _Toc467431781 \h </w:instrText>
             </w:r>
             <w:r>
               <w:rPr>
@@ -559,13 +578,26 @@
               <w:lang w:val="it-IT"/>
             </w:rPr>
           </w:pPr>
-          <w:hyperlink w:anchor="_Toc467345524" w:history="1">
+          <w:hyperlink w:anchor="_Toc467431782" w:history="1">
             <w:r>
               <w:rPr>
                 <w:rStyle w:val="Collegamentoipertestuale"/>
                 <w:noProof/>
-              </w:rPr>
-              <w:t>1.3 Definitions, Acronyms, Abbreviations</w:t>
+                <w14:scene3d>
+                  <w14:camera w14:prst="orthographicFront"/>
+                  <w14:lightRig w14:rig="threePt" w14:dir="t">
+                    <w14:rot w14:lat="0" w14:lon="0" w14:rev="0"/>
+                  </w14:lightRig>
+                </w14:scene3d>
+              </w:rPr>
+              <w:t>1.3</w:t>
+            </w:r>
+            <w:r>
+              <w:rPr>
+                <w:rStyle w:val="Collegamentoipertestuale"/>
+                <w:noProof/>
+              </w:rPr>
+              <w:t xml:space="preserve"> Definitions, Acronyms, Abbreviations</w:t>
             </w:r>
             <w:r>
               <w:rPr>
@@ -586,7 +618,7 @@
                 <w:noProof/>
                 <w:webHidden/>
               </w:rPr>
-              <w:instrText xml:space="preserve"> PAGEREF _Toc467345524 \h </w:instrText>
+              <w:instrText xml:space="preserve"> PAGEREF _Toc467431782 \h </w:instrText>
             </w:r>
             <w:r>
               <w:rPr>
@@ -631,7 +663,7 @@
               <w:lang w:val="it-IT"/>
             </w:rPr>
           </w:pPr>
-          <w:hyperlink w:anchor="_Toc467345525" w:history="1">
+          <w:hyperlink w:anchor="_Toc467431783" w:history="1">
             <w:r>
               <w:rPr>
                 <w:rStyle w:val="Collegamentoipertestuale"/>
@@ -658,7 +690,7 @@
                 <w:noProof/>
                 <w:webHidden/>
               </w:rPr>
-              <w:instrText xml:space="preserve"> PAGEREF _Toc467345525 \h </w:instrText>
+              <w:instrText xml:space="preserve"> PAGEREF _Toc467431783 \h </w:instrText>
             </w:r>
             <w:r>
               <w:rPr>
@@ -703,7 +735,7 @@
               <w:lang w:val="it-IT"/>
             </w:rPr>
           </w:pPr>
-          <w:hyperlink w:anchor="_Toc467345526" w:history="1">
+          <w:hyperlink w:anchor="_Toc467431784" w:history="1">
             <w:r>
               <w:rPr>
                 <w:rStyle w:val="Collegamentoipertestuale"/>
@@ -730,7 +762,7 @@
                 <w:noProof/>
                 <w:webHidden/>
               </w:rPr>
-              <w:instrText xml:space="preserve"> PAGEREF _Toc467345526 \h </w:instrText>
+              <w:instrText xml:space="preserve"> PAGEREF _Toc467431784 \h </w:instrText>
             </w:r>
             <w:r>
               <w:rPr>
@@ -775,7 +807,7 @@
               <w:lang w:val="it-IT"/>
             </w:rPr>
           </w:pPr>
-          <w:hyperlink w:anchor="_Toc467345527" w:history="1">
+          <w:hyperlink w:anchor="_Toc467431785" w:history="1">
             <w:r>
               <w:rPr>
                 <w:rStyle w:val="Collegamentoipertestuale"/>
@@ -802,7 +834,7 @@
                 <w:noProof/>
                 <w:webHidden/>
               </w:rPr>
-              <w:instrText xml:space="preserve"> PAGEREF _Toc467345527 \h </w:instrText>
+              <w:instrText xml:space="preserve"> PAGEREF _Toc467431785 \h </w:instrText>
             </w:r>
             <w:r>
               <w:rPr>
@@ -847,13 +879,26 @@
               <w:lang w:val="it-IT"/>
             </w:rPr>
           </w:pPr>
-          <w:hyperlink w:anchor="_Toc467345528" w:history="1">
+          <w:hyperlink w:anchor="_Toc467431786" w:history="1">
             <w:r>
               <w:rPr>
                 <w:rStyle w:val="Collegamentoipertestuale"/>
                 <w:noProof/>
-              </w:rPr>
-              <w:t>1.4 Reference Documents</w:t>
+                <w14:scene3d>
+                  <w14:camera w14:prst="orthographicFront"/>
+                  <w14:lightRig w14:rig="threePt" w14:dir="t">
+                    <w14:rot w14:lat="0" w14:lon="0" w14:rev="0"/>
+                  </w14:lightRig>
+                </w14:scene3d>
+              </w:rPr>
+              <w:t>1.4</w:t>
+            </w:r>
+            <w:r>
+              <w:rPr>
+                <w:rStyle w:val="Collegamentoipertestuale"/>
+                <w:noProof/>
+              </w:rPr>
+              <w:t xml:space="preserve"> Reference Documents</w:t>
             </w:r>
             <w:r>
               <w:rPr>
@@ -874,7 +919,7 @@
                 <w:noProof/>
                 <w:webHidden/>
               </w:rPr>
-              <w:instrText xml:space="preserve"> PAGEREF _Toc467345528 \h </w:instrText>
+              <w:instrText xml:space="preserve"> PAGEREF _Toc467431786 \h </w:instrText>
             </w:r>
             <w:r>
               <w:rPr>
@@ -919,13 +964,26 @@
               <w:lang w:val="it-IT"/>
             </w:rPr>
           </w:pPr>
-          <w:hyperlink w:anchor="_Toc467345529" w:history="1">
+          <w:hyperlink w:anchor="_Toc467431787" w:history="1">
             <w:r>
               <w:rPr>
                 <w:rStyle w:val="Collegamentoipertestuale"/>
                 <w:noProof/>
-              </w:rPr>
-              <w:t>1.5 Document Overview</w:t>
+                <w14:scene3d>
+                  <w14:camera w14:prst="orthographicFront"/>
+                  <w14:lightRig w14:rig="threePt" w14:dir="t">
+                    <w14:rot w14:lat="0" w14:lon="0" w14:rev="0"/>
+                  </w14:lightRig>
+                </w14:scene3d>
+              </w:rPr>
+              <w:t>1.5</w:t>
+            </w:r>
+            <w:r>
+              <w:rPr>
+                <w:rStyle w:val="Collegamentoipertestuale"/>
+                <w:noProof/>
+              </w:rPr>
+              <w:t xml:space="preserve"> Document Overview</w:t>
             </w:r>
             <w:r>
               <w:rPr>
@@ -946,7 +1004,7 @@
                 <w:noProof/>
                 <w:webHidden/>
               </w:rPr>
-              <w:instrText xml:space="preserve"> PAGEREF _Toc467345529 \h </w:instrText>
+              <w:instrText xml:space="preserve"> PAGEREF _Toc467431787 \h </w:instrText>
             </w:r>
             <w:r>
               <w:rPr>
@@ -992,29 +1050,18 @@
               <w:lang w:val="it-IT"/>
             </w:rPr>
           </w:pPr>
-          <w:hyperlink w:anchor="_Toc467345530" w:history="1">
-            <w:r>
-              <w:rPr>
-                <w:rStyle w:val="Collegamentoipertestuale"/>
-                <w:noProof/>
+          <w:hyperlink w:anchor="_Toc467431788" w:history="1">
+            <w:r>
+              <w:rPr>
+                <w:rStyle w:val="Enfasigrassetto"/>
               </w:rPr>
               <w:t>2</w:t>
             </w:r>
             <w:r>
               <w:rPr>
-                <w:rFonts w:asciiTheme="minorHAnsi" w:hAnsiTheme="minorHAnsi" w:cstheme="minorBidi"/>
-                <w:noProof/>
-                <w:sz w:val="22"/>
-                <w:szCs w:val="22"/>
-                <w:lang w:val="it-IT"/>
+                <w:rStyle w:val="Enfasigrassetto"/>
               </w:rPr>
               <w:tab/>
-            </w:r>
-            <w:r>
-              <w:rPr>
-                <w:rStyle w:val="Collegamentoipertestuale"/>
-                <w:noProof/>
-              </w:rPr>
               <w:t>Overall Perspective</w:t>
             </w:r>
             <w:r>
@@ -1036,7 +1083,7 @@
                 <w:noProof/>
                 <w:webHidden/>
               </w:rPr>
-              <w:instrText xml:space="preserve"> PAGEREF _Toc467345530 \h </w:instrText>
+              <w:instrText xml:space="preserve"> PAGEREF _Toc467431788 \h </w:instrText>
             </w:r>
             <w:r>
               <w:rPr>
@@ -1081,13 +1128,26 @@
               <w:lang w:val="it-IT"/>
             </w:rPr>
           </w:pPr>
-          <w:hyperlink w:anchor="_Toc467345532" w:history="1">
+          <w:hyperlink w:anchor="_Toc467431790" w:history="1">
             <w:r>
               <w:rPr>
                 <w:rStyle w:val="Collegamentoipertestuale"/>
                 <w:noProof/>
-              </w:rPr>
-              <w:t>2.1 Product Perspective</w:t>
+                <w14:scene3d>
+                  <w14:camera w14:prst="orthographicFront"/>
+                  <w14:lightRig w14:rig="threePt" w14:dir="t">
+                    <w14:rot w14:lat="0" w14:lon="0" w14:rev="0"/>
+                  </w14:lightRig>
+                </w14:scene3d>
+              </w:rPr>
+              <w:t>2.1</w:t>
+            </w:r>
+            <w:r>
+              <w:rPr>
+                <w:rStyle w:val="Collegamentoipertestuale"/>
+                <w:noProof/>
+              </w:rPr>
+              <w:t xml:space="preserve"> Product Perspective</w:t>
             </w:r>
             <w:r>
               <w:rPr>
@@ -1108,7 +1168,7 @@
                 <w:noProof/>
                 <w:webHidden/>
               </w:rPr>
-              <w:instrText xml:space="preserve"> PAGEREF _Toc467345532 \h </w:instrText>
+              <w:instrText xml:space="preserve"> PAGEREF _Toc467431790 \h </w:instrText>
             </w:r>
             <w:r>
               <w:rPr>
@@ -1153,7 +1213,7 @@
               <w:lang w:val="it-IT"/>
             </w:rPr>
           </w:pPr>
-          <w:hyperlink w:anchor="_Toc467345533" w:history="1">
+          <w:hyperlink w:anchor="_Toc467431791" w:history="1">
             <w:r>
               <w:rPr>
                 <w:rStyle w:val="Collegamentoipertestuale"/>
@@ -1180,7 +1240,7 @@
                 <w:noProof/>
                 <w:webHidden/>
               </w:rPr>
-              <w:instrText xml:space="preserve"> PAGEREF _Toc467345533 \h </w:instrText>
+              <w:instrText xml:space="preserve"> PAGEREF _Toc467431791 \h </w:instrText>
             </w:r>
             <w:r>
               <w:rPr>
@@ -1225,7 +1285,7 @@
               <w:lang w:val="it-IT"/>
             </w:rPr>
           </w:pPr>
-          <w:hyperlink w:anchor="_Toc467345534" w:history="1">
+          <w:hyperlink w:anchor="_Toc467431792" w:history="1">
             <w:r>
               <w:rPr>
                 <w:rStyle w:val="Collegamentoipertestuale"/>
@@ -1252,7 +1312,7 @@
                 <w:noProof/>
                 <w:webHidden/>
               </w:rPr>
-              <w:instrText xml:space="preserve"> PAGEREF _Toc467345534 \h </w:instrText>
+              <w:instrText xml:space="preserve"> PAGEREF _Toc467431792 \h </w:instrText>
             </w:r>
             <w:r>
               <w:rPr>
@@ -1273,6 +1333,91 @@
                 <w:webHidden/>
               </w:rPr>
               <w:t>6</w:t>
+            </w:r>
+            <w:r>
+              <w:rPr>
+                <w:noProof/>
+                <w:webHidden/>
+              </w:rPr>
+              <w:fldChar w:fldCharType="end"/>
+            </w:r>
+          </w:hyperlink>
+        </w:p>
+        <w:p>
+          <w:pPr>
+            <w:pStyle w:val="Sommario2"/>
+            <w:tabs>
+              <w:tab w:val="right" w:leader="dot" w:pos="6680"/>
+            </w:tabs>
+            <w:rPr>
+              <w:rFonts w:asciiTheme="minorHAnsi" w:hAnsiTheme="minorHAnsi" w:cstheme="minorBidi"/>
+              <w:noProof/>
+              <w:sz w:val="22"/>
+              <w:szCs w:val="22"/>
+              <w:lang w:val="it-IT"/>
+            </w:rPr>
+          </w:pPr>
+          <w:hyperlink w:anchor="_Toc467431793" w:history="1">
+            <w:r>
+              <w:rPr>
+                <w:rStyle w:val="Collegamentoipertestuale"/>
+                <w:noProof/>
+                <w14:scene3d>
+                  <w14:camera w14:prst="orthographicFront"/>
+                  <w14:lightRig w14:rig="threePt" w14:dir="t">
+                    <w14:rot w14:lat="0" w14:lon="0" w14:rev="0"/>
+                  </w14:lightRig>
+                </w14:scene3d>
+              </w:rPr>
+              <w:t>2.2</w:t>
+            </w:r>
+            <w:r>
+              <w:rPr>
+                <w:rStyle w:val="Collegamentoipertestuale"/>
+                <w:noProof/>
+              </w:rPr>
+              <w:t xml:space="preserve"> Product Functions</w:t>
+            </w:r>
+            <w:r>
+              <w:rPr>
+                <w:noProof/>
+                <w:webHidden/>
+              </w:rPr>
+              <w:tab/>
+            </w:r>
+            <w:r>
+              <w:rPr>
+                <w:noProof/>
+                <w:webHidden/>
+              </w:rPr>
+              <w:fldChar w:fldCharType="begin"/>
+            </w:r>
+            <w:r>
+              <w:rPr>
+                <w:noProof/>
+                <w:webHidden/>
+              </w:rPr>
+              <w:instrText xml:space="preserve"> PAGEREF _Toc467431793 \h </w:instrText>
+            </w:r>
+            <w:r>
+              <w:rPr>
+                <w:noProof/>
+                <w:webHidden/>
+              </w:rPr>
+            </w:r>
+            <w:r>
+              <w:rPr>
+                <w:noProof/>
+                <w:webHidden/>
+              </w:rPr>
+              <w:fldChar w:fldCharType="separate"/>
+            </w:r>
+            <w:r>
+              <w:rPr>
+                <w:noProof/>
+                <w:webHidden/>
+              </w:rPr>
+              <w:t>8</w:t>
             </w:r>
             <w:r>
               <w:rPr>
@@ -1301,7 +1446,7 @@
       <w:r>
         <w:br w:type="page"/>
       </w:r>
-      <w:bookmarkStart w:id="0" w:name="_Toc467345521"/>
+      <w:bookmarkStart w:id="0" w:name="_Toc467431779"/>
       <w:r>
         <w:lastRenderedPageBreak/>
         <w:t>Introduction</w:t>
@@ -1312,7 +1457,7 @@
       <w:pPr>
         <w:pStyle w:val="Titolo2"/>
       </w:pPr>
-      <w:bookmarkStart w:id="1" w:name="_Toc467345522"/>
+      <w:bookmarkStart w:id="1" w:name="_Toc467431780"/>
       <w:r>
         <w:t>Purpose</w:t>
       </w:r>
@@ -1340,7 +1485,7 @@
       <w:pPr>
         <w:pStyle w:val="Titolo2"/>
       </w:pPr>
-      <w:bookmarkStart w:id="2" w:name="_Toc467345523"/>
+      <w:bookmarkStart w:id="2" w:name="_Toc467431781"/>
       <w:r>
         <w:t>Scope</w:t>
       </w:r>
@@ -1362,14 +1507,26 @@
         <w:rPr>
           <w:lang w:eastAsia="it-IT"/>
         </w:rPr>
-        <w:t>The aim of the project is to develop a digital management system for a car-sharing service that exclusively employs electric cars. All registered users must be verified and provide valid driving license in order to get access to the system. Once they get approved they may use all of the most common features available for every existing car sharing service. GPS and other positioning systems are crucial to provide the customer with the best experience possible, ensuring accurate car localization and position related features. The eco-friendly attitude of the company focuses on fuel-efficiency and smart-transportation topics imposing the system to capture specific customer behaviors and eventually encourage them through bonuses or lowered rates. The iteration between the customer and the system is brought out through 3 different platforms, the web interface, the smart phone app, and the on-board display. These applications are in continuous communication with the centralized system which keeps track of all sensible information.</w:t>
+        <w:t xml:space="preserve">The aim of the project is to develop a digital management system for a car-sharing service that exclusively employs electric cars. All registered users must be verified and provide valid driving license in order to get access to the system. Once they get approved they may use all of the most common features available for every existing car sharing service. GPS and other positioning systems are crucial to provide the customer with the best experience possible, ensuring accurate car localization and position related features. The eco-friendly attitude of the company focuses on fuel-efficiency and smart-transportation topics imposing the system to capture specific customer behaviors and eventually encourage them through bonuses or lowered rates. The iteration between the customer and the system is brought out through 3 different platforms, the web interface, the smart phone app, and the on-board display. These applications are in continuous communication with the centralized system which keeps track of all </w:t>
+      </w:r>
+      <w:r>
+        <w:rPr>
+          <w:lang w:eastAsia="it-IT"/>
+        </w:rPr>
+        <w:t>sensitive</w:t>
+      </w:r>
+      <w:r>
+        <w:rPr>
+          <w:lang w:eastAsia="it-IT"/>
+        </w:rPr>
+        <w:t xml:space="preserve"> information.</w:t>
       </w:r>
     </w:p>
     <w:p>
       <w:pPr>
         <w:pStyle w:val="Titolo2"/>
       </w:pPr>
-      <w:bookmarkStart w:id="3" w:name="_Toc467345524"/>
+      <w:bookmarkStart w:id="3" w:name="_Toc467431782"/>
       <w:r>
         <w:t>Definitions, Acronyms, Abbreviations</w:t>
       </w:r>
@@ -1379,7 +1536,7 @@
       <w:pPr>
         <w:pStyle w:val="Titolo3"/>
       </w:pPr>
-      <w:bookmarkStart w:id="4" w:name="_Toc467345525"/>
+      <w:bookmarkStart w:id="4" w:name="_Toc467431783"/>
       <w:r>
         <w:t>Definitions</w:t>
       </w:r>
@@ -1769,7 +1926,7 @@
       <w:pPr>
         <w:pStyle w:val="Titolo3"/>
       </w:pPr>
-      <w:bookmarkStart w:id="5" w:name="_Toc467345526"/>
+      <w:bookmarkStart w:id="5" w:name="_Toc467431784"/>
       <w:r>
         <w:lastRenderedPageBreak/>
         <w:t>Acronyms</w:t>
@@ -1789,6 +1946,7 @@
       </w:pPr>
       <w:r>
         <w:rPr>
+          <w:rFonts w:ascii="CMU Serif Extra" w:hAnsi="CMU Serif Extra" w:cs="CMU Serif Extra"/>
           <w:b/>
           <w:lang w:eastAsia="it-IT"/>
         </w:rPr>
@@ -1826,6 +1984,7 @@
       </w:pPr>
       <w:r>
         <w:rPr>
+          <w:rFonts w:ascii="CMU Serif Extra" w:hAnsi="CMU Serif Extra" w:cs="CMU Serif Extra"/>
           <w:b/>
           <w:lang w:eastAsia="it-IT"/>
         </w:rPr>
@@ -1851,6 +2010,7 @@
       </w:pPr>
       <w:r>
         <w:rPr>
+          <w:rFonts w:ascii="CMU Serif Extra" w:hAnsi="CMU Serif Extra" w:cs="CMU Serif Extra"/>
           <w:b/>
           <w:lang w:eastAsia="it-IT"/>
         </w:rPr>
@@ -1876,6 +2036,7 @@
       </w:pPr>
       <w:r>
         <w:rPr>
+          <w:rFonts w:ascii="CMU Serif Extra" w:hAnsi="CMU Serif Extra" w:cs="CMU Serif Extra"/>
           <w:b/>
           <w:lang w:eastAsia="it-IT"/>
         </w:rPr>
@@ -1892,7 +2053,7 @@
       <w:pPr>
         <w:pStyle w:val="Titolo3"/>
       </w:pPr>
-      <w:bookmarkStart w:id="6" w:name="_Toc467345527"/>
+      <w:bookmarkStart w:id="6" w:name="_Toc467431785"/>
       <w:r>
         <w:t>Abbreviations</w:t>
       </w:r>
@@ -1911,6 +2072,7 @@
       </w:pPr>
       <w:r>
         <w:rPr>
+          <w:rFonts w:ascii="CMU Serif Extra" w:hAnsi="CMU Serif Extra" w:cs="CMU Serif Extra"/>
           <w:b/>
           <w:lang w:eastAsia="it-IT"/>
         </w:rPr>
@@ -1936,6 +2098,7 @@
       </w:pPr>
       <w:r>
         <w:rPr>
+          <w:rFonts w:ascii="CMU Serif Extra" w:hAnsi="CMU Serif Extra" w:cs="CMU Serif Extra"/>
           <w:b/>
           <w:lang w:eastAsia="it-IT"/>
         </w:rPr>
@@ -1961,6 +2124,7 @@
       </w:pPr>
       <w:r>
         <w:rPr>
+          <w:rFonts w:ascii="CMU Serif Extra" w:hAnsi="CMU Serif Extra" w:cs="CMU Serif Extra"/>
           <w:b/>
           <w:lang w:eastAsia="it-IT"/>
         </w:rPr>
@@ -1977,7 +2141,7 @@
       <w:pPr>
         <w:pStyle w:val="Titolo2"/>
       </w:pPr>
-      <w:bookmarkStart w:id="7" w:name="_Toc467345528"/>
+      <w:bookmarkStart w:id="7" w:name="_Toc467431786"/>
       <w:r>
         <w:t>Reference Documents</w:t>
       </w:r>
@@ -2023,7 +2187,7 @@
       <w:pPr>
         <w:pStyle w:val="Titolo2"/>
       </w:pPr>
-      <w:bookmarkStart w:id="8" w:name="_Toc467345529"/>
+      <w:bookmarkStart w:id="8" w:name="_Toc467431787"/>
       <w:r>
         <w:t>Document Overview</w:t>
       </w:r>
@@ -2055,6 +2219,7 @@
       </w:pPr>
       <w:r>
         <w:rPr>
+          <w:rFonts w:ascii="CMU Serif Extra" w:hAnsi="CMU Serif Extra" w:cs="CMU Serif Extra"/>
           <w:b/>
           <w:lang w:eastAsia="it-IT"/>
         </w:rPr>
@@ -2080,6 +2245,7 @@
       </w:pPr>
       <w:r>
         <w:rPr>
+          <w:rFonts w:ascii="CMU Serif Extra" w:hAnsi="CMU Serif Extra" w:cs="CMU Serif Extra"/>
           <w:b/>
           <w:lang w:eastAsia="it-IT"/>
         </w:rPr>
@@ -2111,38 +2277,11 @@
       </w:pPr>
       <w:r>
         <w:rPr>
+          <w:rFonts w:ascii="CMU Serif Extra" w:hAnsi="CMU Serif Extra" w:cs="CMU Serif Extra"/>
           <w:b/>
           <w:lang w:eastAsia="it-IT"/>
         </w:rPr>
-        <w:t xml:space="preserve">Section 3 </w:t>
-      </w:r>
-      <w:r>
-        <w:rPr>
-          <w:b/>
-          <w:lang w:eastAsia="it-IT"/>
-        </w:rPr>
-        <w:t xml:space="preserve"> </w:t>
-      </w:r>
-      <w:r>
-        <w:rPr>
-          <w:b/>
-          <w:lang w:eastAsia="it-IT"/>
-        </w:rPr>
-        <w:t xml:space="preserve">– </w:t>
-      </w:r>
-      <w:r>
-        <w:rPr>
-          <w:b/>
-          <w:lang w:eastAsia="it-IT"/>
-        </w:rPr>
-        <w:t xml:space="preserve"> </w:t>
-      </w:r>
-      <w:r>
-        <w:rPr>
-          <w:b/>
-          <w:lang w:eastAsia="it-IT"/>
-        </w:rPr>
-        <w:t>Specific Requirements</w:t>
+        <w:t>Section 3  –  Specific Requirements</w:t>
       </w:r>
       <w:r>
         <w:rPr>
@@ -2176,6 +2315,7 @@
       </w:pPr>
       <w:r>
         <w:rPr>
+          <w:rFonts w:ascii="CMU Serif Extra" w:hAnsi="CMU Serif Extra" w:cs="CMU Serif Extra"/>
           <w:b/>
           <w:lang w:eastAsia="it-IT"/>
         </w:rPr>
@@ -2213,7 +2353,7 @@
       <w:pPr>
         <w:pStyle w:val="Titolo1"/>
       </w:pPr>
-      <w:bookmarkStart w:id="9" w:name="_Toc467345530"/>
+      <w:bookmarkStart w:id="9" w:name="_Toc467431788"/>
       <w:r>
         <w:lastRenderedPageBreak/>
         <w:t>Overall Perspective</w:t>
@@ -2239,28 +2379,30 @@
       </w:pPr>
       <w:bookmarkStart w:id="10" w:name="_Toc467345509"/>
       <w:bookmarkStart w:id="11" w:name="_Toc467345531"/>
+      <w:bookmarkStart w:id="12" w:name="_Toc467431789"/>
       <w:bookmarkEnd w:id="10"/>
       <w:bookmarkEnd w:id="11"/>
+      <w:bookmarkEnd w:id="12"/>
     </w:p>
     <w:p>
       <w:pPr>
         <w:pStyle w:val="Titolo2"/>
       </w:pPr>
-      <w:bookmarkStart w:id="12" w:name="_Toc467345532"/>
+      <w:bookmarkStart w:id="13" w:name="_Toc467431790"/>
       <w:r>
         <w:t>Product Perspective</w:t>
       </w:r>
-      <w:bookmarkEnd w:id="12"/>
+      <w:bookmarkEnd w:id="13"/>
     </w:p>
     <w:p>
       <w:pPr>
         <w:pStyle w:val="Titolo3"/>
       </w:pPr>
-      <w:bookmarkStart w:id="13" w:name="_Toc467345533"/>
+      <w:bookmarkStart w:id="14" w:name="_Toc467431791"/>
       <w:r>
         <w:t>Integration with external systems</w:t>
       </w:r>
-      <w:bookmarkEnd w:id="13"/>
+      <w:bookmarkEnd w:id="14"/>
     </w:p>
     <w:p>
       <w:pPr>
@@ -2285,11 +2427,11 @@
       <w:pPr>
         <w:pStyle w:val="Titolo3"/>
       </w:pPr>
-      <w:bookmarkStart w:id="14" w:name="_Toc467345534"/>
+      <w:bookmarkStart w:id="15" w:name="_Toc467431792"/>
       <w:r>
         <w:t>Domain model</w:t>
       </w:r>
-      <w:bookmarkEnd w:id="14"/>
+      <w:bookmarkEnd w:id="15"/>
     </w:p>
     <w:p>
       <w:pPr>
@@ -2305,13 +2447,13 @@
         <mc:AlternateContent>
           <mc:Choice Requires="wps">
             <w:drawing>
-              <wp:anchor distT="0" distB="0" distL="114300" distR="114300" simplePos="0" relativeHeight="251661312" behindDoc="0" locked="0" layoutInCell="1" allowOverlap="1" wp14:anchorId="22021853" wp14:editId="456BDCFA">
+              <wp:anchor distT="0" distB="0" distL="114300" distR="114300" simplePos="0" relativeHeight="251661312" behindDoc="0" locked="0" layoutInCell="1" allowOverlap="1" wp14:anchorId="7AC249BE" wp14:editId="0A9409EB">
                 <wp:simplePos x="0" y="0"/>
                 <wp:positionH relativeFrom="margin">
                   <wp:align>center</wp:align>
                 </wp:positionH>
                 <wp:positionV relativeFrom="paragraph">
-                  <wp:posOffset>4250690</wp:posOffset>
+                  <wp:posOffset>4324634</wp:posOffset>
                 </wp:positionV>
                 <wp:extent cx="6765925" cy="635"/>
                 <wp:effectExtent l="0" t="0" r="0" b="3175"/>
@@ -2375,11 +2517,11 @@
           </mc:Choice>
           <mc:Fallback>
             <w:pict>
-              <v:shapetype w14:anchorId="22021853" id="_x0000_t202" coordsize="21600,21600" o:spt="202" path="m,l,21600r21600,l21600,xe">
+              <v:shapetype w14:anchorId="7AC249BE" id="_x0000_t202" coordsize="21600,21600" o:spt="202" path="m,l,21600r21600,l21600,xe">
                 <v:stroke joinstyle="miter"/>
                 <v:path gradientshapeok="t" o:connecttype="rect"/>
               </v:shapetype>
-              <v:shape id="Casella di testo 4" o:spid="_x0000_s1026" type="#_x0000_t202" style="position:absolute;left:0;text-align:left;margin-left:0;margin-top:334.7pt;width:532.75pt;height:.05pt;z-index:251661312;visibility:visible;mso-wrap-style:square;mso-wrap-distance-left:9pt;mso-wrap-distance-top:0;mso-wrap-distance-right:9pt;mso-wrap-distance-bottom:0;mso-position-horizontal:center;mso-position-horizontal-relative:margin;mso-position-vertical:absolute;mso-position-vertical-relative:text;v-text-anchor:top" o:gfxdata="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" stroked="f">
+              <v:shape id="Casella di testo 4" o:spid="_x0000_s1026" type="#_x0000_t202" style="position:absolute;left:0;text-align:left;margin-left:0;margin-top:340.5pt;width:532.75pt;height:.05pt;z-index:251661312;visibility:visible;mso-wrap-style:square;mso-wrap-distance-left:9pt;mso-wrap-distance-top:0;mso-wrap-distance-right:9pt;mso-wrap-distance-bottom:0;mso-position-horizontal:center;mso-position-horizontal-relative:margin;mso-position-vertical:absolute;mso-position-vertical-relative:text;v-text-anchor:top" o:gfxdata="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" stroked="f">
                 <v:textbox style="mso-fit-shape-to-text:t" inset="0,0,0,0">
                   <w:txbxContent>
                     <w:p>
@@ -2416,7 +2558,7 @@
           <w:lang w:val="it-IT" w:eastAsia="it-IT"/>
         </w:rPr>
         <w:drawing>
-          <wp:anchor distT="0" distB="0" distL="114300" distR="114300" simplePos="0" relativeHeight="251659264" behindDoc="0" locked="0" layoutInCell="1" allowOverlap="1" wp14:anchorId="23D34539" wp14:editId="7B135FBD">
+          <wp:anchor distT="0" distB="0" distL="114300" distR="114300" simplePos="0" relativeHeight="251659264" behindDoc="0" locked="0" layoutInCell="1" allowOverlap="1" wp14:anchorId="6C4D34A4" wp14:editId="68E9613A">
             <wp:simplePos x="0" y="0"/>
             <wp:positionH relativeFrom="margin">
               <wp:align>center</wp:align>
@@ -2526,11 +2668,1147 @@
           <w:lang w:eastAsia="it-IT"/>
         </w:rPr>
       </w:pPr>
-      <w:bookmarkStart w:id="15" w:name="_GoBack"/>
-      <w:bookmarkEnd w:id="15"/>
+    </w:p>
+    <w:p>
+      <w:pPr>
+        <w:rPr>
+          <w:lang w:eastAsia="it-IT"/>
+        </w:rPr>
+      </w:pPr>
+      <w:r>
+        <w:rPr>
+          <w:lang w:eastAsia="it-IT"/>
+        </w:rPr>
+        <w:t xml:space="preserve">The class diagram shown below displays the class structure chosen to manage all </w:t>
+      </w:r>
+      <w:r>
+        <w:rPr>
+          <w:lang w:eastAsia="it-IT"/>
+        </w:rPr>
+        <w:t>sensitive</w:t>
+      </w:r>
+      <w:r>
+        <w:rPr>
+          <w:lang w:eastAsia="it-IT"/>
+        </w:rPr>
+        <w:t xml:space="preserve"> information for the system in order to make it reliable and efficient.</w:t>
+      </w:r>
+    </w:p>
+    <w:p>
+      <w:pPr>
+        <w:rPr>
+          <w:lang w:eastAsia="it-IT"/>
+        </w:rPr>
+      </w:pPr>
+    </w:p>
+    <w:p>
+      <w:pPr>
+        <w:spacing w:line="259" w:lineRule="auto"/>
+        <w:jc w:val="left"/>
+        <w:rPr>
+          <w:lang w:eastAsia="it-IT"/>
+        </w:rPr>
+      </w:pPr>
+      <w:r>
+        <w:rPr>
+          <w:noProof/>
+          <w:lang w:val="it-IT" w:eastAsia="it-IT"/>
+        </w:rPr>
+        <w:drawing>
+          <wp:anchor distT="0" distB="0" distL="114300" distR="114300" simplePos="0" relativeHeight="251662336" behindDoc="0" locked="0" layoutInCell="1" allowOverlap="1" wp14:anchorId="5C43CC67" wp14:editId="30057F8F">
+            <wp:simplePos x="0" y="0"/>
+            <wp:positionH relativeFrom="margin">
+              <wp:posOffset>-1107440</wp:posOffset>
+            </wp:positionH>
+            <wp:positionV relativeFrom="paragraph">
+              <wp:posOffset>293370</wp:posOffset>
+            </wp:positionV>
+            <wp:extent cx="6459220" cy="3674745"/>
+            <wp:effectExtent l="0" t="0" r="0" b="1905"/>
+            <wp:wrapSquare wrapText="bothSides"/>
+            <wp:docPr id="5" name="Immagine 5"/>
+            <wp:cNvGraphicFramePr>
+              <a:graphicFrameLocks xmlns:a="http://schemas.openxmlformats.org/drawingml/2006/main" noChangeAspect="1"/>
+            </wp:cNvGraphicFramePr>
+            <a:graphic xmlns:a="http://schemas.openxmlformats.org/drawingml/2006/main">
+              <a:graphicData uri="http://schemas.openxmlformats.org/drawingml/2006/picture">
+                <pic:pic xmlns:pic="http://schemas.openxmlformats.org/drawingml/2006/picture">
+                  <pic:nvPicPr>
+                    <pic:cNvPr id="0" name="Picture 2" descr="C:\Users\Marok\Dropbox\SWE2\Progetto2016-2017-MarcoFesta\ClassDiagram.JPG"/>
+                    <pic:cNvPicPr>
+                      <a:picLocks noChangeAspect="1" noChangeArrowheads="1"/>
+                    </pic:cNvPicPr>
+                  </pic:nvPicPr>
+                  <pic:blipFill>
+                    <a:blip r:embed="rId10">
+                      <a:extLst>
+                        <a:ext uri="{28A0092B-C50C-407E-A947-70E740481C1C}">
+                          <a14:useLocalDpi xmlns:a14="http://schemas.microsoft.com/office/drawing/2010/main" val="0"/>
+                        </a:ext>
+                      </a:extLst>
+                    </a:blip>
+                    <a:stretch>
+                      <a:fillRect/>
+                    </a:stretch>
+                  </pic:blipFill>
+                  <pic:spPr bwMode="auto">
+                    <a:xfrm>
+                      <a:off x="0" y="0"/>
+                      <a:ext cx="6459220" cy="3674745"/>
+                    </a:xfrm>
+                    <a:prstGeom prst="rect">
+                      <a:avLst/>
+                    </a:prstGeom>
+                    <a:noFill/>
+                    <a:ln>
+                      <a:noFill/>
+                    </a:ln>
+                  </pic:spPr>
+                </pic:pic>
+              </a:graphicData>
+            </a:graphic>
+            <wp14:sizeRelH relativeFrom="margin">
+              <wp14:pctWidth>0</wp14:pctWidth>
+            </wp14:sizeRelH>
+            <wp14:sizeRelV relativeFrom="margin">
+              <wp14:pctHeight>0</wp14:pctHeight>
+            </wp14:sizeRelV>
+          </wp:anchor>
+        </w:drawing>
+      </w:r>
+      <w:r>
+        <w:rPr>
+          <w:noProof/>
+        </w:rPr>
+        <mc:AlternateContent>
+          <mc:Choice Requires="wps">
+            <w:drawing>
+              <wp:anchor distT="0" distB="0" distL="114300" distR="114300" simplePos="0" relativeHeight="251664384" behindDoc="0" locked="0" layoutInCell="1" allowOverlap="1" wp14:anchorId="5DFB5941" wp14:editId="0E9BF752">
+                <wp:simplePos x="0" y="0"/>
+                <wp:positionH relativeFrom="margin">
+                  <wp:align>center</wp:align>
+                </wp:positionH>
+                <wp:positionV relativeFrom="paragraph">
+                  <wp:posOffset>4334643</wp:posOffset>
+                </wp:positionV>
+                <wp:extent cx="6915150" cy="635"/>
+                <wp:effectExtent l="0" t="0" r="0" b="3175"/>
+                <wp:wrapSquare wrapText="bothSides"/>
+                <wp:docPr id="7" name="Casella di testo 7"/>
+                <wp:cNvGraphicFramePr/>
+                <a:graphic xmlns:a="http://schemas.openxmlformats.org/drawingml/2006/main">
+                  <a:graphicData uri="http://schemas.microsoft.com/office/word/2010/wordprocessingShape">
+                    <wps:wsp>
+                      <wps:cNvSpPr txBox="1"/>
+                      <wps:spPr>
+                        <a:xfrm>
+                          <a:off x="0" y="0"/>
+                          <a:ext cx="6915150" cy="635"/>
+                        </a:xfrm>
+                        <a:prstGeom prst="rect">
+                          <a:avLst/>
+                        </a:prstGeom>
+                        <a:solidFill>
+                          <a:prstClr val="white"/>
+                        </a:solidFill>
+                        <a:ln>
+                          <a:noFill/>
+                        </a:ln>
+                      </wps:spPr>
+                      <wps:txbx>
+                        <w:txbxContent>
+                          <w:p>
+                            <w:pPr>
+                              <w:pStyle w:val="Didascalia"/>
+                              <w:jc w:val="center"/>
+                              <w:rPr>
+                                <w:i w:val="0"/>
+                                <w:sz w:val="22"/>
+                                <w:szCs w:val="22"/>
+                              </w:rPr>
+                            </w:pPr>
+                            <w:r>
+                              <w:rPr>
+                                <w:i w:val="0"/>
+                                <w:sz w:val="22"/>
+                                <w:szCs w:val="22"/>
+                              </w:rPr>
+                              <w:t>Figure 2: Class Diagram</w:t>
+                            </w:r>
+                          </w:p>
+                        </w:txbxContent>
+                      </wps:txbx>
+                      <wps:bodyPr rot="0" spcFirstLastPara="0" vertOverflow="overflow" horzOverflow="overflow" vert="horz" wrap="square" lIns="0" tIns="0" rIns="0" bIns="0" numCol="1" spcCol="0" rtlCol="0" fromWordArt="0" anchor="t" anchorCtr="0" forceAA="0" compatLnSpc="1">
+                        <a:prstTxWarp prst="textNoShape">
+                          <a:avLst/>
+                        </a:prstTxWarp>
+                        <a:spAutoFit/>
+                      </wps:bodyPr>
+                    </wps:wsp>
+                  </a:graphicData>
+                </a:graphic>
+              </wp:anchor>
+            </w:drawing>
+          </mc:Choice>
+          <mc:Fallback>
+            <w:pict>
+              <v:shape w14:anchorId="5DFB5941" id="Casella di testo 7" o:spid="_x0000_s1027" type="#_x0000_t202" style="position:absolute;margin-left:0;margin-top:341.3pt;width:544.5pt;height:.05pt;z-index:251664384;visibility:visible;mso-wrap-style:square;mso-wrap-distance-left:9pt;mso-wrap-distance-top:0;mso-wrap-distance-right:9pt;mso-wrap-distance-bottom:0;mso-position-horizontal:center;mso-position-horizontal-relative:margin;mso-position-vertical:absolute;mso-position-vertical-relative:text;v-text-anchor:top" o:gfxdata="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" stroked="f">
+                <v:textbox style="mso-fit-shape-to-text:t" inset="0,0,0,0">
+                  <w:txbxContent>
+                    <w:p>
+                      <w:pPr>
+                        <w:pStyle w:val="Didascalia"/>
+                        <w:jc w:val="center"/>
+                        <w:rPr>
+                          <w:i w:val="0"/>
+                          <w:sz w:val="22"/>
+                          <w:szCs w:val="22"/>
+                        </w:rPr>
+                      </w:pPr>
+                      <w:r>
+                        <w:rPr>
+                          <w:i w:val="0"/>
+                          <w:sz w:val="22"/>
+                          <w:szCs w:val="22"/>
+                        </w:rPr>
+                        <w:t>Figure 2: Class Diagram</w:t>
+                      </w:r>
+                    </w:p>
+                  </w:txbxContent>
+                </v:textbox>
+                <w10:wrap type="square" anchorx="margin"/>
+              </v:shape>
+            </w:pict>
+          </mc:Fallback>
+        </mc:AlternateContent>
+      </w:r>
+      <w:r>
+        <w:rPr>
+          <w:lang w:eastAsia="it-IT"/>
+        </w:rPr>
+        <w:br w:type="page"/>
+      </w:r>
+      <w:bookmarkStart w:id="16" w:name="_GoBack"/>
+      <w:bookmarkEnd w:id="16"/>
+    </w:p>
+    <w:p>
+      <w:pPr>
+        <w:pStyle w:val="Titolo2"/>
+      </w:pPr>
+      <w:bookmarkStart w:id="17" w:name="_Toc467431793"/>
+      <w:r>
+        <w:lastRenderedPageBreak/>
+        <w:t>Product Functions</w:t>
+      </w:r>
+      <w:bookmarkEnd w:id="17"/>
+    </w:p>
+    <w:p>
+      <w:pPr>
+        <w:rPr>
+          <w:lang w:eastAsia="it-IT"/>
+        </w:rPr>
+      </w:pPr>
+      <w:r>
+        <w:rPr>
+          <w:lang w:eastAsia="it-IT"/>
+        </w:rPr>
+        <w:t xml:space="preserve">In this section are listed all the goals we </w:t>
+      </w:r>
+      <w:r>
+        <w:rPr>
+          <w:lang w:eastAsia="it-IT"/>
+        </w:rPr>
+        <w:t>aim to accomplish trough the different functionalities we plan to implement.</w:t>
+      </w:r>
+    </w:p>
+    <w:p>
+      <w:pPr>
+        <w:pStyle w:val="Paragrafoelenco"/>
+        <w:numPr>
+          <w:ilvl w:val="0"/>
+          <w:numId w:val="13"/>
+        </w:numPr>
+        <w:rPr>
+          <w:lang w:eastAsia="it-IT"/>
+        </w:rPr>
+      </w:pPr>
+      <w:r>
+        <w:rPr>
+          <w:lang w:eastAsia="it-IT"/>
+        </w:rPr>
+        <w:t>Users must be able to register to the system by providing all necessary credentials and payment information. They will receive back via e-mail a password to access the system.</w:t>
+      </w:r>
+    </w:p>
+    <w:p>
+      <w:pPr>
+        <w:pStyle w:val="Paragrafoelenco"/>
+        <w:numPr>
+          <w:ilvl w:val="0"/>
+          <w:numId w:val="13"/>
+        </w:numPr>
+        <w:rPr>
+          <w:lang w:eastAsia="it-IT"/>
+        </w:rPr>
+      </w:pPr>
+      <w:r>
+        <w:rPr>
+          <w:lang w:eastAsia="it-IT"/>
+        </w:rPr>
+        <w:t>User are able to login using their personal login credentials (e-mail/password).</w:t>
+      </w:r>
+    </w:p>
+    <w:p>
+      <w:pPr>
+        <w:pStyle w:val="Paragrafoelenco"/>
+        <w:numPr>
+          <w:ilvl w:val="0"/>
+          <w:numId w:val="13"/>
+        </w:numPr>
+        <w:rPr>
+          <w:lang w:eastAsia="it-IT"/>
+        </w:rPr>
+      </w:pPr>
+      <w:r>
+        <w:rPr>
+          <w:lang w:eastAsia="it-IT"/>
+        </w:rPr>
+        <w:t>User must be able to search for available cars nearby or close to every chosen location.</w:t>
+      </w:r>
+      <w:r>
+        <w:rPr>
+          <w:lang w:eastAsia="it-IT"/>
+        </w:rPr>
+        <w:t xml:space="preserve"> For each available car battery charge </w:t>
+      </w:r>
+      <w:r>
+        <w:rPr>
+          <w:lang w:eastAsia="it-IT"/>
+        </w:rPr>
+        <w:t xml:space="preserve">and specific safe area </w:t>
+      </w:r>
+      <w:r>
+        <w:rPr>
+          <w:lang w:eastAsia="it-IT"/>
+        </w:rPr>
+        <w:t>must be visible.</w:t>
+      </w:r>
+    </w:p>
+    <w:p>
+      <w:pPr>
+        <w:pStyle w:val="Paragrafoelenco"/>
+        <w:numPr>
+          <w:ilvl w:val="0"/>
+          <w:numId w:val="13"/>
+        </w:numPr>
+        <w:rPr>
+          <w:lang w:eastAsia="it-IT"/>
+        </w:rPr>
+      </w:pPr>
+      <w:r>
+        <w:rPr>
+          <w:lang w:eastAsia="it-IT"/>
+        </w:rPr>
+        <w:t>User must be able to reserve a single car for up to one hour before they pick it up. If the reserved car is not picked-up within the one-hour limit reservation in cancelled and the user pays a 1 EUR fee.</w:t>
+      </w:r>
+    </w:p>
+    <w:p>
+      <w:pPr>
+        <w:pStyle w:val="Paragrafoelenco"/>
+        <w:numPr>
+          <w:ilvl w:val="0"/>
+          <w:numId w:val="13"/>
+        </w:numPr>
+        <w:rPr>
+          <w:lang w:eastAsia="it-IT"/>
+        </w:rPr>
+      </w:pPr>
+      <w:r>
+        <w:rPr>
+          <w:lang w:eastAsia="it-IT"/>
+        </w:rPr>
+        <w:t>A user has the chance to cancel his reservation at any given moment.</w:t>
+      </w:r>
+    </w:p>
+    <w:p>
+      <w:pPr>
+        <w:pStyle w:val="Paragrafoelenco"/>
+        <w:numPr>
+          <w:ilvl w:val="0"/>
+          <w:numId w:val="13"/>
+        </w:numPr>
+        <w:rPr>
+          <w:lang w:eastAsia="it-IT"/>
+        </w:rPr>
+      </w:pPr>
+      <w:r>
+        <w:rPr>
+          <w:lang w:eastAsia="it-IT"/>
+        </w:rPr>
+        <w:t>A user near to a free or reserved (by him) car must be able to communicate his position in order to let the car open if he’s detected close to it.</w:t>
+      </w:r>
+    </w:p>
+    <w:p>
+      <w:pPr>
+        <w:pStyle w:val="Paragrafoelenco"/>
+        <w:numPr>
+          <w:ilvl w:val="0"/>
+          <w:numId w:val="13"/>
+        </w:numPr>
+        <w:rPr>
+          <w:lang w:eastAsia="it-IT"/>
+        </w:rPr>
+      </w:pPr>
+      <w:r>
+        <w:rPr>
+          <w:lang w:eastAsia="it-IT"/>
+        </w:rPr>
+        <w:t xml:space="preserve">Once the car has been opened the user must be able to unlock it through </w:t>
+      </w:r>
+      <w:r>
+        <w:rPr>
+          <w:lang w:eastAsia="it-IT"/>
+        </w:rPr>
+        <w:t xml:space="preserve">using </w:t>
+      </w:r>
+      <w:r>
+        <w:rPr>
+          <w:lang w:eastAsia="it-IT"/>
+        </w:rPr>
+        <w:t>his private 4-digits PIN code.</w:t>
+      </w:r>
+    </w:p>
+    <w:p>
+      <w:pPr>
+        <w:pStyle w:val="Paragrafoelenco"/>
+        <w:numPr>
+          <w:ilvl w:val="0"/>
+          <w:numId w:val="13"/>
+        </w:numPr>
+        <w:rPr>
+          <w:lang w:eastAsia="it-IT"/>
+        </w:rPr>
+      </w:pPr>
+      <w:r>
+        <w:rPr>
+          <w:lang w:eastAsia="it-IT"/>
+        </w:rPr>
+        <w:t xml:space="preserve">The first time a registered user gets into </w:t>
+      </w:r>
+      <w:r>
+        <w:rPr>
+          <w:lang w:eastAsia="it-IT"/>
+        </w:rPr>
+        <w:t>a car he has to be prompt with a message allowing him to choose his personal PIN code.</w:t>
+      </w:r>
+    </w:p>
+    <w:p>
+      <w:pPr>
+        <w:pStyle w:val="Paragrafoelenco"/>
+        <w:numPr>
+          <w:ilvl w:val="0"/>
+          <w:numId w:val="13"/>
+        </w:numPr>
+        <w:rPr>
+          <w:lang w:eastAsia="it-IT"/>
+        </w:rPr>
+      </w:pPr>
+      <w:r>
+        <w:rPr>
+          <w:lang w:eastAsia="it-IT"/>
+        </w:rPr>
+        <w:t>As soon as the car is unlocked the “reservation” state ends</w:t>
+      </w:r>
+      <w:r>
+        <w:rPr>
+          <w:lang w:eastAsia="it-IT"/>
+        </w:rPr>
+        <w:t xml:space="preserve">, the engine can now be </w:t>
+      </w:r>
+      <w:r>
+        <w:rPr>
+          <w:lang w:eastAsia="it-IT"/>
+        </w:rPr>
+        <w:t>turned on</w:t>
+      </w:r>
+      <w:r>
+        <w:rPr>
+          <w:lang w:eastAsia="it-IT"/>
+        </w:rPr>
+        <w:t xml:space="preserve"> and the system starts charging the user for a given amount of money per minute.</w:t>
+      </w:r>
+    </w:p>
+    <w:p>
+      <w:pPr>
+        <w:pStyle w:val="Paragrafoelenco"/>
+        <w:numPr>
+          <w:ilvl w:val="0"/>
+          <w:numId w:val="13"/>
+        </w:numPr>
+        <w:rPr>
+          <w:lang w:eastAsia="it-IT"/>
+        </w:rPr>
+      </w:pPr>
+      <w:r>
+        <w:rPr>
+          <w:lang w:eastAsia="it-IT"/>
+        </w:rPr>
+        <w:t>At each moment the user has to be notified with the current amount he’s being charged.</w:t>
+      </w:r>
+    </w:p>
+    <w:p>
+      <w:pPr>
+        <w:pStyle w:val="Paragrafoelenco"/>
+        <w:numPr>
+          <w:ilvl w:val="0"/>
+          <w:numId w:val="13"/>
+        </w:numPr>
+        <w:rPr>
+          <w:lang w:eastAsia="it-IT"/>
+        </w:rPr>
+      </w:pPr>
+      <w:r>
+        <w:rPr>
+          <w:lang w:eastAsia="it-IT"/>
+        </w:rPr>
+        <w:t xml:space="preserve">Within the car safe area, the user must be able to stop the vehicle, </w:t>
+      </w:r>
+      <w:r>
+        <w:rPr>
+          <w:lang w:eastAsia="it-IT"/>
+        </w:rPr>
+        <w:t>lock it and close it to finish his ride.</w:t>
+      </w:r>
+    </w:p>
+    <w:p>
+      <w:pPr>
+        <w:pStyle w:val="Paragrafoelenco"/>
+        <w:numPr>
+          <w:ilvl w:val="0"/>
+          <w:numId w:val="13"/>
+        </w:numPr>
+        <w:rPr>
+          <w:lang w:eastAsia="it-IT"/>
+        </w:rPr>
+      </w:pPr>
+      <w:r>
+        <w:rPr>
+          <w:lang w:eastAsia="it-IT"/>
+        </w:rPr>
+        <w:t>The system must be able to close the car automatically once the user is detected outside the vehicle.</w:t>
+      </w:r>
+    </w:p>
+    <w:p>
+      <w:pPr>
+        <w:pStyle w:val="Paragrafoelenco"/>
+        <w:numPr>
+          <w:ilvl w:val="0"/>
+          <w:numId w:val="13"/>
+        </w:numPr>
+        <w:rPr>
+          <w:lang w:eastAsia="it-IT"/>
+        </w:rPr>
+      </w:pPr>
+      <w:r>
+        <w:rPr>
+          <w:lang w:eastAsia="it-IT"/>
+        </w:rPr>
+        <w:t>The system stops charging the client as soon as the car is empty and closed.</w:t>
+      </w:r>
+    </w:p>
+    <w:p>
+      <w:pPr>
+        <w:pStyle w:val="Paragrafoelenco"/>
+        <w:numPr>
+          <w:ilvl w:val="0"/>
+          <w:numId w:val="13"/>
+        </w:numPr>
+        <w:rPr>
+          <w:lang w:eastAsia="it-IT"/>
+        </w:rPr>
+      </w:pPr>
+      <w:r>
+        <w:rPr>
+          <w:lang w:eastAsia="it-IT"/>
+        </w:rPr>
+        <w:t>The system must lock the car automatically when the user exits the vehicle.</w:t>
+      </w:r>
+    </w:p>
+    <w:p>
+      <w:pPr>
+        <w:pStyle w:val="Paragrafoelenco"/>
+        <w:numPr>
+          <w:ilvl w:val="0"/>
+          <w:numId w:val="13"/>
+        </w:numPr>
+        <w:rPr>
+          <w:lang w:eastAsia="it-IT"/>
+        </w:rPr>
+      </w:pPr>
+      <w:r>
+        <w:rPr>
+          <w:lang w:eastAsia="it-IT"/>
+        </w:rPr>
+        <w:lastRenderedPageBreak/>
+        <w:t>The system must apply a discount of 10% on the last ride if the user took at least two other passengers onto the car.</w:t>
+      </w:r>
+    </w:p>
+    <w:p>
+      <w:pPr>
+        <w:pStyle w:val="Paragrafoelenco"/>
+        <w:numPr>
+          <w:ilvl w:val="0"/>
+          <w:numId w:val="13"/>
+        </w:numPr>
+        <w:rPr>
+          <w:lang w:eastAsia="it-IT"/>
+        </w:rPr>
+      </w:pPr>
+      <w:r>
+        <w:rPr>
+          <w:lang w:eastAsia="it-IT"/>
+        </w:rPr>
+        <w:t>The system must apply a discount of 20% on the last ride if the car is left with more than 50% of remaining battery charge.</w:t>
+      </w:r>
+    </w:p>
+    <w:p>
+      <w:pPr>
+        <w:pStyle w:val="Paragrafoelenco"/>
+        <w:numPr>
+          <w:ilvl w:val="0"/>
+          <w:numId w:val="13"/>
+        </w:numPr>
+        <w:rPr>
+          <w:lang w:eastAsia="it-IT"/>
+        </w:rPr>
+      </w:pPr>
+      <w:r>
+        <w:rPr>
+          <w:lang w:eastAsia="it-IT"/>
+        </w:rPr>
+        <w:t>The system has to suspend a user if the ride payment fails and restrict access to cars until the issue is solved.</w:t>
+      </w:r>
+    </w:p>
+    <w:p>
+      <w:pPr>
+        <w:pStyle w:val="Titolo2"/>
+      </w:pPr>
+      <w:r>
+        <w:t>User Characteristics</w:t>
+      </w:r>
+    </w:p>
+    <w:p>
+      <w:r>
+        <w:t xml:space="preserve"> </w:t>
+      </w:r>
+      <w:r>
+        <w:t xml:space="preserve"> </w:t>
+      </w:r>
+      <w:r>
+        <w:t xml:space="preserve">All of the registered users are in possession of a valid driving license and have accepted all of the terms and conditions </w:t>
+      </w:r>
+      <w:r>
+        <w:t xml:space="preserve">imposed by the company during registration phase. Are in possession of valid credentials to login the system and start searching for available cars. </w:t>
+      </w:r>
+      <w:r>
+        <w:t>Since t</w:t>
+      </w:r>
+      <w:r>
+        <w:t xml:space="preserve">he only way to open </w:t>
+      </w:r>
+      <w:r>
+        <w:t>PowerEnJ</w:t>
+      </w:r>
+      <w:r>
+        <w:t xml:space="preserve">oy electric cars is via the </w:t>
+      </w:r>
+      <w:r>
+        <w:t>smartphone app each user is required to have an Android or IOS device.</w:t>
+      </w:r>
+    </w:p>
+    <w:p>
+      <w:pPr>
+        <w:pStyle w:val="Titolo2"/>
+        <w:jc w:val="left"/>
+      </w:pPr>
+      <w:r>
+        <w:t>Constrains</w:t>
+      </w:r>
+    </w:p>
+    <w:p>
+      <w:pPr>
+        <w:pStyle w:val="Titolo3"/>
+      </w:pPr>
+      <w:r>
+        <w:t>Regulatory policies</w:t>
+      </w:r>
+    </w:p>
+    <w:p>
+      <w:pPr>
+        <w:rPr>
+          <w:lang w:eastAsia="it-IT"/>
+        </w:rPr>
+      </w:pPr>
+      <w:r>
+        <w:rPr>
+          <w:lang w:eastAsia="it-IT"/>
+        </w:rPr>
+        <w:t xml:space="preserve">All sensitive data and </w:t>
+      </w:r>
+      <w:r>
+        <w:rPr>
+          <w:lang w:eastAsia="it-IT"/>
+        </w:rPr>
+        <w:t xml:space="preserve">user </w:t>
+      </w:r>
+      <w:r>
+        <w:rPr>
+          <w:lang w:eastAsia="it-IT"/>
+        </w:rPr>
+        <w:t xml:space="preserve">information are acquired by the company under the accepted terms and conditions. </w:t>
+      </w:r>
+      <w:r>
+        <w:rPr>
+          <w:lang w:eastAsia="it-IT"/>
+        </w:rPr>
+        <w:t>This data is stored in the company DB; it’s use and transmission to third parts society is regulated in accordance to the law.</w:t>
+      </w:r>
+    </w:p>
+    <w:p>
+      <w:pPr>
+        <w:pStyle w:val="Titolo3"/>
+      </w:pPr>
+      <w:r>
+        <w:t>Hardware limitations</w:t>
+      </w:r>
+    </w:p>
+    <w:p>
+      <w:pPr>
+        <w:rPr>
+          <w:lang w:eastAsia="it-IT"/>
+        </w:rPr>
+      </w:pPr>
+      <w:r>
+        <w:rPr>
+          <w:lang w:eastAsia="it-IT"/>
+        </w:rPr>
+        <w:t xml:space="preserve">Except for an internet connection and a compatible </w:t>
+      </w:r>
+      <w:r>
+        <w:rPr>
+          <w:lang w:eastAsia="it-IT"/>
+        </w:rPr>
+        <w:t>smartphone,</w:t>
+      </w:r>
+      <w:r>
+        <w:rPr>
+          <w:lang w:eastAsia="it-IT"/>
+        </w:rPr>
+        <w:t xml:space="preserve"> the system does not require any specific hardware </w:t>
+      </w:r>
+      <w:r>
+        <w:rPr>
+          <w:lang w:eastAsia="it-IT"/>
+        </w:rPr>
+        <w:t>limitation.</w:t>
+      </w:r>
+    </w:p>
+    <w:p>
+      <w:pPr>
+        <w:pStyle w:val="Titolo3"/>
+      </w:pPr>
+      <w:r>
+        <w:t>Interfaces to other applications</w:t>
+      </w:r>
+    </w:p>
+    <w:p>
+      <w:pPr>
+        <w:rPr>
+          <w:lang w:eastAsia="it-IT"/>
+        </w:rPr>
+      </w:pPr>
+      <w:r>
+        <w:rPr>
+          <w:lang w:eastAsia="it-IT"/>
+        </w:rPr>
+        <w:t>Specific API integrations is used to perform credit card payments and check the user’s driving license validity in real time.</w:t>
+      </w:r>
+    </w:p>
+    <w:p>
+      <w:pPr>
+        <w:pStyle w:val="Titolo3"/>
+      </w:pPr>
+      <w:r>
+        <w:t>Parallel operations</w:t>
+      </w:r>
+    </w:p>
+    <w:p>
+      <w:pPr>
+        <w:rPr>
+          <w:lang w:eastAsia="it-IT"/>
+        </w:rPr>
+      </w:pPr>
+      <w:r>
+        <w:rPr>
+          <w:lang w:eastAsia="it-IT"/>
+        </w:rPr>
+        <w:t>PowerEnJoy system must support parallel operations from different users when working with the DB in order to avoid collision or any other integrity issue.</w:t>
+      </w:r>
+    </w:p>
+    <w:p>
+      <w:pPr>
+        <w:spacing w:line="259" w:lineRule="auto"/>
+        <w:jc w:val="left"/>
+        <w:rPr>
+          <w:lang w:eastAsia="it-IT"/>
+        </w:rPr>
+      </w:pPr>
+      <w:r>
+        <w:rPr>
+          <w:lang w:eastAsia="it-IT"/>
+        </w:rPr>
+        <w:br w:type="page"/>
+      </w:r>
+    </w:p>
+    <w:p>
+      <w:pPr>
+        <w:pStyle w:val="Titolo2"/>
+      </w:pPr>
+      <w:r>
+        <w:lastRenderedPageBreak/>
+        <w:t>Assumptions and Dependencies</w:t>
+      </w:r>
+    </w:p>
+    <w:p>
+      <w:pPr>
+        <w:pStyle w:val="Titolo3"/>
+      </w:pPr>
+      <w:r>
+        <w:t>Dependencies</w:t>
+      </w:r>
+    </w:p>
+    <w:p>
+      <w:r>
+        <w:rPr>
+          <w:rFonts w:ascii="CMU Serif Extra" w:hAnsi="CMU Serif Extra" w:cs="CMU Serif Extra"/>
+          <w:b/>
+        </w:rPr>
+        <w:t xml:space="preserve">Car </w:t>
+      </w:r>
+      <w:r>
+        <w:rPr>
+          <w:rFonts w:ascii="CMU Serif Extra" w:hAnsi="CMU Serif Extra" w:cs="CMU Serif Extra"/>
+          <w:b/>
+        </w:rPr>
+        <w:t>hardware</w:t>
+      </w:r>
+      <w:r>
+        <w:rPr>
+          <w:rFonts w:ascii="CMU Serif Extra" w:hAnsi="CMU Serif Extra" w:cs="CMU Serif Extra"/>
+          <w:b/>
+        </w:rPr>
+        <w:t>:</w:t>
+      </w:r>
+      <w:r>
+        <w:rPr>
+          <w:rFonts w:ascii="CMU Serif Extra" w:hAnsi="CMU Serif Extra" w:cs="CMU Serif Extra"/>
+          <w:b/>
+        </w:rPr>
+        <w:t xml:space="preserve"> </w:t>
+      </w:r>
+      <w:r>
+        <w:t>in order to provide all the services and functionalities specified the all of the electric cars must have:</w:t>
+      </w:r>
+    </w:p>
+    <w:p>
+      <w:pPr>
+        <w:pStyle w:val="Paragrafoelenco"/>
+        <w:numPr>
+          <w:ilvl w:val="0"/>
+          <w:numId w:val="14"/>
+        </w:numPr>
+      </w:pPr>
+      <w:r>
+        <w:t>GPS tracker</w:t>
+      </w:r>
+      <w:r>
+        <w:t>;</w:t>
+      </w:r>
+      <w:r>
+        <w:t xml:space="preserve"> </w:t>
+      </w:r>
+    </w:p>
+    <w:p>
+      <w:pPr>
+        <w:pStyle w:val="Paragrafoelenco"/>
+        <w:numPr>
+          <w:ilvl w:val="0"/>
+          <w:numId w:val="14"/>
+        </w:numPr>
+      </w:pPr>
+      <w:r>
+        <w:t>Mobile internet connection</w:t>
+      </w:r>
+      <w:r>
+        <w:t>;</w:t>
+      </w:r>
+    </w:p>
+    <w:p>
+      <w:pPr>
+        <w:pStyle w:val="Paragrafoelenco"/>
+        <w:numPr>
+          <w:ilvl w:val="0"/>
+          <w:numId w:val="14"/>
+        </w:numPr>
+      </w:pPr>
+      <w:r>
+        <w:t>A powerful embedded system to provide all the required functionalities and communicate to the central system</w:t>
+      </w:r>
+      <w:r>
+        <w:t>;</w:t>
+      </w:r>
+    </w:p>
+    <w:p>
+      <w:pPr>
+        <w:pStyle w:val="Paragrafoelenco"/>
+        <w:numPr>
+          <w:ilvl w:val="0"/>
+          <w:numId w:val="14"/>
+        </w:numPr>
+      </w:pPr>
+      <w:r>
+        <w:t xml:space="preserve">A touch screen </w:t>
+      </w:r>
+      <w:r>
+        <w:t>monitor</w:t>
+      </w:r>
+      <w:r>
+        <w:t xml:space="preserve"> to handle user input to the embedded device;</w:t>
+      </w:r>
+    </w:p>
+    <w:p>
+      <w:pPr>
+        <w:pStyle w:val="Paragrafoelenco"/>
+        <w:numPr>
+          <w:ilvl w:val="0"/>
+          <w:numId w:val="14"/>
+        </w:numPr>
+      </w:pPr>
+      <w:r>
+        <w:t>Accurate sensors to collect data from engine, battery and instruments, a weight</w:t>
+      </w:r>
+      <w:r>
+        <w:t xml:space="preserve"> sensor positioned under each seat to calculate the number of present passengers.</w:t>
+      </w:r>
+      <w:r>
+        <w:t xml:space="preserve"> </w:t>
+      </w:r>
+    </w:p>
+    <w:p>
+      <w:pPr>
+        <w:pStyle w:val="Paragrafoelenco"/>
+        <w:numPr>
+          <w:ilvl w:val="0"/>
+          <w:numId w:val="14"/>
+        </w:numPr>
+      </w:pPr>
+      <w:r>
+        <w:t>A hardware connection between the embedded system and the CAN bus of the car to control door locking/unlocking and receive data from the sensor.</w:t>
+      </w:r>
+    </w:p>
+    <w:p>
+      <w:r>
+        <w:rPr>
+          <w:rFonts w:ascii="CMU Serif Extra" w:hAnsi="CMU Serif Extra" w:cs="CMU Serif Extra"/>
+          <w:b/>
+        </w:rPr>
+        <w:t>Mobile application:</w:t>
+      </w:r>
+      <w:r>
+        <w:rPr>
+          <w:rFonts w:ascii="CMU Serif Extra" w:hAnsi="CMU Serif Extra" w:cs="CMU Serif Extra"/>
+          <w:b/>
+        </w:rPr>
+        <w:t xml:space="preserve"> </w:t>
+      </w:r>
+      <w:r>
+        <w:t>access to the positioning system has to be granted by the user in order to open the car. Internet connection is also mandatory to communicate the position to the central system to manage the request.</w:t>
+      </w:r>
+    </w:p>
+    <w:p>
+      <w:r>
+        <w:rPr>
+          <w:rFonts w:ascii="CMU Serif Extra" w:hAnsi="CMU Serif Extra" w:cs="CMU Serif Extra"/>
+          <w:b/>
+        </w:rPr>
+        <w:t>Web application:</w:t>
+      </w:r>
+      <w:r>
+        <w:rPr>
+          <w:b/>
+        </w:rPr>
+        <w:t xml:space="preserve"> </w:t>
+      </w:r>
+      <w:r>
+        <w:t xml:space="preserve">there are no specific dependencies other than an internet connection to use the web application. No specific plugin or browser extension are required. </w:t>
+      </w:r>
+      <w:r>
+        <w:t>Browser location detection is optional to find “around me” cars.</w:t>
+      </w:r>
+    </w:p>
+    <w:p>
+      <w:pPr>
+        <w:rPr>
+          <w:rFonts w:ascii="CMU Serif Extra" w:hAnsi="CMU Serif Extra" w:cs="CMU Serif Extra"/>
+          <w:b/>
+        </w:rPr>
+      </w:pPr>
+      <w:r>
+        <w:rPr>
+          <w:rFonts w:ascii="CMU Serif Extra" w:hAnsi="CMU Serif Extra" w:cs="CMU Serif Extra"/>
+          <w:b/>
+        </w:rPr>
+        <w:t xml:space="preserve">Power grid station: </w:t>
+      </w:r>
+      <w:r>
+        <w:t>each power grid station is connected to the central system through and internet connection to send information about free recharging spots or possible damaged plugs.</w:t>
+      </w:r>
+    </w:p>
+    <w:p>
+      <w:pPr>
+        <w:pStyle w:val="Titolo3"/>
+      </w:pPr>
+      <w:r>
+        <w:t>Assumptions</w:t>
+      </w:r>
+    </w:p>
+    <w:p>
+      <w:pPr>
+        <w:rPr>
+          <w:lang w:eastAsia="it-IT"/>
+        </w:rPr>
+      </w:pPr>
+      <w:r>
+        <w:rPr>
+          <w:b/>
+          <w:lang w:eastAsia="it-IT"/>
+        </w:rPr>
+        <w:t xml:space="preserve">Users: </w:t>
+      </w:r>
+      <w:r>
+        <w:rPr>
+          <w:lang w:eastAsia="it-IT"/>
+        </w:rPr>
+        <w:t>the user who has reserved or directly opened the car is the only user entitled to drive it.</w:t>
+      </w:r>
+      <w:r>
+        <w:rPr>
+          <w:lang w:eastAsia="it-IT"/>
+        </w:rPr>
+        <w:t xml:space="preserve"> All users are considered honest and not interested in cheating the weight sensors to achieve the tariff discount</w:t>
+      </w:r>
+      <w:r>
+        <w:rPr>
+          <w:lang w:eastAsia="it-IT"/>
+        </w:rPr>
+        <w:t>. Users always reports damages or bad interior conditions for each car they use.</w:t>
+      </w:r>
+    </w:p>
+    <w:p>
+      <w:pPr>
+        <w:rPr>
+          <w:lang w:eastAsia="it-IT"/>
+        </w:rPr>
+      </w:pPr>
+      <w:r>
+        <w:rPr>
+          <w:rFonts w:ascii="CMU Serif Extra" w:hAnsi="CMU Serif Extra" w:cs="CMU Serif Extra"/>
+          <w:b/>
+          <w:lang w:eastAsia="it-IT"/>
+        </w:rPr>
+        <w:t>Cars:</w:t>
+      </w:r>
+      <w:r>
+        <w:rPr>
+          <w:lang w:eastAsia="it-IT"/>
+        </w:rPr>
+        <w:t xml:space="preserve"> cars are always conne</w:t>
+      </w:r>
+      <w:r>
+        <w:rPr>
+          <w:lang w:eastAsia="it-IT"/>
+        </w:rPr>
+        <w:t>cted to the internet and the GPS signal is to consider stable.</w:t>
+      </w:r>
+      <w:r>
+        <w:rPr>
+          <w:lang w:eastAsia="it-IT"/>
+        </w:rPr>
+        <w:t xml:space="preserve"> An external company is in charge to </w:t>
+      </w:r>
+      <w:r>
+        <w:rPr>
+          <w:lang w:eastAsia="it-IT"/>
+        </w:rPr>
+        <w:lastRenderedPageBreak/>
+        <w:t>provide the said services to PowerEnJoy: cleaning the car if necessary, recharging the batteries if cars are left outside a PGS and run out of charge, reintegrate abandoned cars inside the specific safe area. A car has the ability to maintain enough battery charge to perform crucial operations: closing itself if abandoned, send to the central system the current position, send as much data as possible to the central system if any misuse is detected. For safety reasons a car cannot close itself if any passenger is detected inside the vehicle.</w:t>
+      </w:r>
+    </w:p>
+    <w:p>
+      <w:pPr>
+        <w:pStyle w:val="Titolo1"/>
+      </w:pPr>
+      <w:r>
+        <w:t xml:space="preserve">Specific Requirements </w:t>
+      </w:r>
+    </w:p>
+    <w:p>
+      <w:pPr>
+        <w:pStyle w:val="Paragrafoelenco"/>
+        <w:numPr>
+          <w:ilvl w:val="0"/>
+          <w:numId w:val="3"/>
+        </w:numPr>
+        <w:outlineLvl w:val="1"/>
+        <w:rPr>
+          <w:rFonts w:ascii="CMU Serif Extra" w:hAnsi="CMU Serif Extra" w:cs="CMU Serif Extra"/>
+          <w:b/>
+          <w:noProof/>
+          <w:vanish/>
+          <w:sz w:val="32"/>
+          <w:szCs w:val="32"/>
+          <w:lang w:eastAsia="it-IT"/>
+        </w:rPr>
+      </w:pPr>
+    </w:p>
+    <w:p>
+      <w:pPr>
+        <w:pStyle w:val="Titolo2"/>
+      </w:pPr>
+      <w:r>
+        <w:t>External Interface Requirements</w:t>
+      </w:r>
+    </w:p>
+    <w:p>
+      <w:pPr>
+        <w:pStyle w:val="Titolo3"/>
+      </w:pPr>
+      <w:r>
+        <w:t>User Interfaces</w:t>
+      </w:r>
+      <w:r>
+        <w:t xml:space="preserve"> unavailable </w:t>
+      </w:r>
+    </w:p>
+    <w:p>
+      <w:pPr>
+        <w:rPr>
+          <w:b/>
+          <w:lang w:eastAsia="it-IT"/>
+        </w:rPr>
+      </w:pPr>
     </w:p>
     <w:sectPr>
-      <w:footerReference w:type="default" r:id="rId10"/>
+      <w:footerReference w:type="default" r:id="rId11"/>
       <w:pgSz w:w="11906" w:h="16838"/>
       <w:pgMar w:top="1440" w:right="2608" w:bottom="1440" w:left="2608" w:header="709" w:footer="709" w:gutter="0"/>
       <w:cols w:space="708"/>
@@ -2569,7 +3847,6 @@
         <w:docPartUnique/>
       </w:docPartObj>
     </w:sdtPr>
-    <w:sdtEndPr/>
     <w:sdtContent>
       <w:p>
         <w:pPr>
@@ -2590,7 +3867,7 @@
             <w:noProof/>
             <w:lang w:val="it-IT"/>
           </w:rPr>
-          <w:t>7</w:t>
+          <w:t>10</w:t>
         </w:r>
         <w:r>
           <w:fldChar w:fldCharType="end"/>
@@ -2714,6 +3991,119 @@
     </w:lvl>
   </w:abstractNum>
   <w:abstractNum w:abstractNumId="1" w15:restartNumberingAfterBreak="0">
+    <w:nsid w:val="187E555E"/>
+    <w:multiLevelType w:val="multilevel"/>
+    <w:tmpl w:val="924CD4A2"/>
+    <w:lvl w:ilvl="0">
+      <w:start w:val="1"/>
+      <w:numFmt w:val="decimal"/>
+      <w:lvlText w:val="%1"/>
+      <w:lvlJc w:val="left"/>
+      <w:pPr>
+        <w:ind w:left="360" w:hanging="360"/>
+      </w:pPr>
+      <w:rPr>
+        <w:rFonts w:hint="default"/>
+      </w:rPr>
+    </w:lvl>
+    <w:lvl w:ilvl="1">
+      <w:start w:val="1"/>
+      <w:numFmt w:val="decimal"/>
+      <w:lvlText w:val="%1.%2."/>
+      <w:lvlJc w:val="left"/>
+      <w:pPr>
+        <w:ind w:left="792" w:hanging="432"/>
+      </w:pPr>
+      <w:rPr>
+        <w:rFonts w:hint="default"/>
+      </w:rPr>
+    </w:lvl>
+    <w:lvl w:ilvl="2">
+      <w:start w:val="1"/>
+      <w:numFmt w:val="decimal"/>
+      <w:lvlText w:val="%1.%2.%3."/>
+      <w:lvlJc w:val="left"/>
+      <w:pPr>
+        <w:ind w:left="1224" w:hanging="504"/>
+      </w:pPr>
+      <w:rPr>
+        <w:rFonts w:hint="default"/>
+      </w:rPr>
+    </w:lvl>
+    <w:lvl w:ilvl="3">
+      <w:start w:val="1"/>
+      <w:numFmt w:val="decimal"/>
+      <w:lvlText w:val="%1.%2.%3.%4."/>
+      <w:lvlJc w:val="left"/>
+      <w:pPr>
+        <w:ind w:left="1728" w:hanging="648"/>
+      </w:pPr>
+      <w:rPr>
+        <w:rFonts w:hint="default"/>
+      </w:rPr>
+    </w:lvl>
+    <w:lvl w:ilvl="4">
+      <w:start w:val="1"/>
+      <w:numFmt w:val="decimal"/>
+      <w:lvlText w:val="%1.%2.%3.%4.%5."/>
+      <w:lvlJc w:val="left"/>
+      <w:pPr>
+        <w:ind w:left="2232" w:hanging="792"/>
+      </w:pPr>
+      <w:rPr>
+        <w:rFonts w:hint="default"/>
+      </w:rPr>
+    </w:lvl>
+    <w:lvl w:ilvl="5">
+      <w:start w:val="1"/>
+      <w:numFmt w:val="decimal"/>
+      <w:lvlText w:val="%1.%2.%3.%4.%5.%6."/>
+      <w:lvlJc w:val="left"/>
+      <w:pPr>
+        <w:ind w:left="2736" w:hanging="936"/>
+      </w:pPr>
+      <w:rPr>
+        <w:rFonts w:hint="default"/>
+      </w:rPr>
+    </w:lvl>
+    <w:lvl w:ilvl="6">
+      <w:start w:val="1"/>
+      <w:numFmt w:val="decimal"/>
+      <w:lvlText w:val="%1.%2.%3.%4.%5.%6.%7."/>
+      <w:lvlJc w:val="left"/>
+      <w:pPr>
+        <w:ind w:left="3240" w:hanging="1080"/>
+      </w:pPr>
+      <w:rPr>
+        <w:rFonts w:hint="default"/>
+      </w:rPr>
+    </w:lvl>
+    <w:lvl w:ilvl="7">
+      <w:start w:val="1"/>
+      <w:numFmt w:val="decimal"/>
+      <w:lvlText w:val="%1.%2.%3.%4.%5.%6.%7.%8."/>
+      <w:lvlJc w:val="left"/>
+      <w:pPr>
+        <w:ind w:left="3744" w:hanging="1224"/>
+      </w:pPr>
+      <w:rPr>
+        <w:rFonts w:hint="default"/>
+      </w:rPr>
+    </w:lvl>
+    <w:lvl w:ilvl="8">
+      <w:start w:val="1"/>
+      <w:numFmt w:val="decimal"/>
+      <w:lvlText w:val="%1.%2.%3.%4.%5.%6.%7.%8.%9."/>
+      <w:lvlJc w:val="left"/>
+      <w:pPr>
+        <w:ind w:left="4320" w:hanging="1440"/>
+      </w:pPr>
+      <w:rPr>
+        <w:rFonts w:hint="default"/>
+      </w:rPr>
+    </w:lvl>
+  </w:abstractNum>
+  <w:abstractNum w:abstractNumId="2" w15:restartNumberingAfterBreak="0">
     <w:nsid w:val="21741F07"/>
     <w:multiLevelType w:val="hybridMultilevel"/>
     <w:tmpl w:val="33828386"/>
@@ -2826,7 +4216,7 @@
       </w:rPr>
     </w:lvl>
   </w:abstractNum>
-  <w:abstractNum w:abstractNumId="2" w15:restartNumberingAfterBreak="0">
+  <w:abstractNum w:abstractNumId="3" w15:restartNumberingAfterBreak="0">
     <w:nsid w:val="318F7415"/>
     <w:multiLevelType w:val="multilevel"/>
     <w:tmpl w:val="52D08920"/>
@@ -2989,7 +4379,7 @@
       </w:rPr>
     </w:lvl>
   </w:abstractNum>
-  <w:abstractNum w:abstractNumId="3" w15:restartNumberingAfterBreak="0">
+  <w:abstractNum w:abstractNumId="4" w15:restartNumberingAfterBreak="0">
     <w:nsid w:val="34A724BE"/>
     <w:multiLevelType w:val="hybridMultilevel"/>
     <w:tmpl w:val="8CF893A2"/>
@@ -3102,7 +4492,7 @@
       </w:rPr>
     </w:lvl>
   </w:abstractNum>
-  <w:abstractNum w:abstractNumId="4" w15:restartNumberingAfterBreak="0">
+  <w:abstractNum w:abstractNumId="5" w15:restartNumberingAfterBreak="0">
     <w:nsid w:val="36662DAB"/>
     <w:multiLevelType w:val="multilevel"/>
     <w:tmpl w:val="0410001F"/>
@@ -3188,7 +4578,7 @@
       </w:pPr>
     </w:lvl>
   </w:abstractNum>
-  <w:abstractNum w:abstractNumId="5" w15:restartNumberingAfterBreak="0">
+  <w:abstractNum w:abstractNumId="6" w15:restartNumberingAfterBreak="0">
     <w:nsid w:val="4C8F43D6"/>
     <w:multiLevelType w:val="multilevel"/>
     <w:tmpl w:val="0410001F"/>
@@ -3274,7 +4664,7 @@
       </w:pPr>
     </w:lvl>
   </w:abstractNum>
-  <w:abstractNum w:abstractNumId="6" w15:restartNumberingAfterBreak="0">
+  <w:abstractNum w:abstractNumId="7" w15:restartNumberingAfterBreak="0">
     <w:nsid w:val="4CFF1103"/>
     <w:multiLevelType w:val="hybridMultilevel"/>
     <w:tmpl w:val="ACC211A2"/>
@@ -3387,7 +4777,122 @@
       </w:rPr>
     </w:lvl>
   </w:abstractNum>
-  <w:abstractNum w:abstractNumId="7" w15:restartNumberingAfterBreak="0">
+  <w:abstractNum w:abstractNumId="8" w15:restartNumberingAfterBreak="0">
+    <w:nsid w:val="644B6840"/>
+    <w:multiLevelType w:val="multilevel"/>
+    <w:tmpl w:val="4BE6416C"/>
+    <w:lvl w:ilvl="0">
+      <w:start w:val="1"/>
+      <w:numFmt w:val="decimal"/>
+      <w:lvlText w:val="[G%1]"/>
+      <w:lvlJc w:val="left"/>
+      <w:pPr>
+        <w:ind w:left="680" w:hanging="680"/>
+      </w:pPr>
+      <w:rPr>
+        <w:rFonts w:ascii="CMU Serif Extra" w:hAnsi="CMU Serif Extra" w:hint="default"/>
+        <w:b/>
+        <w:i w:val="0"/>
+      </w:rPr>
+    </w:lvl>
+    <w:lvl w:ilvl="1">
+      <w:start w:val="1"/>
+      <w:numFmt w:val="lowerLetter"/>
+      <w:lvlText w:val="%2."/>
+      <w:lvlJc w:val="left"/>
+      <w:pPr>
+        <w:ind w:left="1440" w:hanging="360"/>
+      </w:pPr>
+      <w:rPr>
+        <w:rFonts w:hint="default"/>
+      </w:rPr>
+    </w:lvl>
+    <w:lvl w:ilvl="2">
+      <w:start w:val="1"/>
+      <w:numFmt w:val="lowerRoman"/>
+      <w:lvlText w:val="%3."/>
+      <w:lvlJc w:val="right"/>
+      <w:pPr>
+        <w:ind w:left="2160" w:hanging="180"/>
+      </w:pPr>
+      <w:rPr>
+        <w:rFonts w:hint="default"/>
+      </w:rPr>
+    </w:lvl>
+    <w:lvl w:ilvl="3">
+      <w:start w:val="1"/>
+      <w:numFmt w:val="decimal"/>
+      <w:lvlText w:val="%4."/>
+      <w:lvlJc w:val="left"/>
+      <w:pPr>
+        <w:ind w:left="2880" w:hanging="360"/>
+      </w:pPr>
+      <w:rPr>
+        <w:rFonts w:hint="default"/>
+      </w:rPr>
+    </w:lvl>
+    <w:lvl w:ilvl="4">
+      <w:start w:val="1"/>
+      <w:numFmt w:val="lowerLetter"/>
+      <w:lvlText w:val="%5."/>
+      <w:lvlJc w:val="left"/>
+      <w:pPr>
+        <w:ind w:left="3600" w:hanging="360"/>
+      </w:pPr>
+      <w:rPr>
+        <w:rFonts w:hint="default"/>
+      </w:rPr>
+    </w:lvl>
+    <w:lvl w:ilvl="5">
+      <w:start w:val="1"/>
+      <w:numFmt w:val="lowerRoman"/>
+      <w:lvlText w:val="%6."/>
+      <w:lvlJc w:val="right"/>
+      <w:pPr>
+        <w:ind w:left="4320" w:hanging="180"/>
+      </w:pPr>
+      <w:rPr>
+        <w:rFonts w:hint="default"/>
+      </w:rPr>
+    </w:lvl>
+    <w:lvl w:ilvl="6">
+      <w:start w:val="1"/>
+      <w:numFmt w:val="decimal"/>
+      <w:lvlText w:val="%7."/>
+      <w:lvlJc w:val="left"/>
+      <w:pPr>
+        <w:ind w:left="5040" w:hanging="360"/>
+      </w:pPr>
+      <w:rPr>
+        <w:rFonts w:hint="default"/>
+      </w:rPr>
+    </w:lvl>
+    <w:lvl w:ilvl="7">
+      <w:start w:val="1"/>
+      <w:numFmt w:val="lowerLetter"/>
+      <w:lvlText w:val="%8."/>
+      <w:lvlJc w:val="left"/>
+      <w:pPr>
+        <w:ind w:left="5760" w:hanging="360"/>
+      </w:pPr>
+      <w:rPr>
+        <w:rFonts w:hint="default"/>
+      </w:rPr>
+    </w:lvl>
+    <w:lvl w:ilvl="8">
+      <w:start w:val="1"/>
+      <w:numFmt w:val="lowerRoman"/>
+      <w:lvlText w:val="%9."/>
+      <w:lvlJc w:val="right"/>
+      <w:pPr>
+        <w:ind w:left="6480" w:hanging="180"/>
+      </w:pPr>
+      <w:rPr>
+        <w:rFonts w:hint="default"/>
+      </w:rPr>
+    </w:lvl>
+  </w:abstractNum>
+  <w:abstractNum w:abstractNumId="9" w15:restartNumberingAfterBreak="0">
     <w:nsid w:val="66190BF3"/>
     <w:multiLevelType w:val="multilevel"/>
     <w:tmpl w:val="717C260C"/>
@@ -3501,7 +5006,7 @@
       </w:rPr>
     </w:lvl>
   </w:abstractNum>
-  <w:abstractNum w:abstractNumId="8" w15:restartNumberingAfterBreak="0">
+  <w:abstractNum w:abstractNumId="10" w15:restartNumberingAfterBreak="0">
     <w:nsid w:val="698317F7"/>
     <w:multiLevelType w:val="multilevel"/>
     <w:tmpl w:val="0410001F"/>
@@ -3587,7 +5092,7 @@
       </w:pPr>
     </w:lvl>
   </w:abstractNum>
-  <w:abstractNum w:abstractNumId="9" w15:restartNumberingAfterBreak="0">
+  <w:abstractNum w:abstractNumId="11" w15:restartNumberingAfterBreak="0">
     <w:nsid w:val="6E3A7EA5"/>
     <w:multiLevelType w:val="multilevel"/>
     <w:tmpl w:val="0410001F"/>
@@ -3673,7 +5178,7 @@
       </w:pPr>
     </w:lvl>
   </w:abstractNum>
-  <w:abstractNum w:abstractNumId="10" w15:restartNumberingAfterBreak="0">
+  <w:abstractNum w:abstractNumId="12" w15:restartNumberingAfterBreak="0">
     <w:nsid w:val="7286621C"/>
     <w:multiLevelType w:val="hybridMultilevel"/>
     <w:tmpl w:val="3CA858AA"/>
@@ -3786,7 +5291,120 @@
       </w:rPr>
     </w:lvl>
   </w:abstractNum>
-  <w:abstractNum w:abstractNumId="11" w15:restartNumberingAfterBreak="0">
+  <w:abstractNum w:abstractNumId="13" w15:restartNumberingAfterBreak="0">
+    <w:nsid w:val="7AF861F7"/>
+    <w:multiLevelType w:val="hybridMultilevel"/>
+    <w:tmpl w:val="F5FAFA3A"/>
+    <w:lvl w:ilvl="0" w:tplc="04100001">
+      <w:start w:val="1"/>
+      <w:numFmt w:val="bullet"/>
+      <w:lvlText w:val=""/>
+      <w:lvlJc w:val="left"/>
+      <w:pPr>
+        <w:ind w:left="720" w:hanging="360"/>
+      </w:pPr>
+      <w:rPr>
+        <w:rFonts w:ascii="Symbol" w:hAnsi="Symbol" w:hint="default"/>
+      </w:rPr>
+    </w:lvl>
+    <w:lvl w:ilvl="1" w:tplc="04100003" w:tentative="1">
+      <w:start w:val="1"/>
+      <w:numFmt w:val="bullet"/>
+      <w:lvlText w:val="o"/>
+      <w:lvlJc w:val="left"/>
+      <w:pPr>
+        <w:ind w:left="1440" w:hanging="360"/>
+      </w:pPr>
+      <w:rPr>
+        <w:rFonts w:ascii="Courier New" w:hAnsi="Courier New" w:cs="Courier New" w:hint="default"/>
+      </w:rPr>
+    </w:lvl>
+    <w:lvl w:ilvl="2" w:tplc="04100005" w:tentative="1">
+      <w:start w:val="1"/>
+      <w:numFmt w:val="bullet"/>
+      <w:lvlText w:val=""/>
+      <w:lvlJc w:val="left"/>
+      <w:pPr>
+        <w:ind w:left="2160" w:hanging="360"/>
+      </w:pPr>
+      <w:rPr>
+        <w:rFonts w:ascii="Wingdings" w:hAnsi="Wingdings" w:hint="default"/>
+      </w:rPr>
+    </w:lvl>
+    <w:lvl w:ilvl="3" w:tplc="04100001" w:tentative="1">
+      <w:start w:val="1"/>
+      <w:numFmt w:val="bullet"/>
+      <w:lvlText w:val=""/>
+      <w:lvlJc w:val="left"/>
+      <w:pPr>
+        <w:ind w:left="2880" w:hanging="360"/>
+      </w:pPr>
+      <w:rPr>
+        <w:rFonts w:ascii="Symbol" w:hAnsi="Symbol" w:hint="default"/>
+      </w:rPr>
+    </w:lvl>
+    <w:lvl w:ilvl="4" w:tplc="04100003" w:tentative="1">
+      <w:start w:val="1"/>
+      <w:numFmt w:val="bullet"/>
+      <w:lvlText w:val="o"/>
+      <w:lvlJc w:val="left"/>
+      <w:pPr>
+        <w:ind w:left="3600" w:hanging="360"/>
+      </w:pPr>
+      <w:rPr>
+        <w:rFonts w:ascii="Courier New" w:hAnsi="Courier New" w:cs="Courier New" w:hint="default"/>
+      </w:rPr>
+    </w:lvl>
+    <w:lvl w:ilvl="5" w:tplc="04100005" w:tentative="1">
+      <w:start w:val="1"/>
+      <w:numFmt w:val="bullet"/>
+      <w:lvlText w:val=""/>
+      <w:lvlJc w:val="left"/>
+      <w:pPr>
+        <w:ind w:left="4320" w:hanging="360"/>
+      </w:pPr>
+      <w:rPr>
+        <w:rFonts w:ascii="Wingdings" w:hAnsi="Wingdings" w:hint="default"/>
+      </w:rPr>
+    </w:lvl>
+    <w:lvl w:ilvl="6" w:tplc="04100001" w:tentative="1">
+      <w:start w:val="1"/>
+      <w:numFmt w:val="bullet"/>
+      <w:lvlText w:val=""/>
+      <w:lvlJc w:val="left"/>
+      <w:pPr>
+        <w:ind w:left="5040" w:hanging="360"/>
+      </w:pPr>
+      <w:rPr>
+        <w:rFonts w:ascii="Symbol" w:hAnsi="Symbol" w:hint="default"/>
+      </w:rPr>
+    </w:lvl>
+    <w:lvl w:ilvl="7" w:tplc="04100003" w:tentative="1">
+      <w:start w:val="1"/>
+      <w:numFmt w:val="bullet"/>
+      <w:lvlText w:val="o"/>
+      <w:lvlJc w:val="left"/>
+      <w:pPr>
+        <w:ind w:left="5760" w:hanging="360"/>
+      </w:pPr>
+      <w:rPr>
+        <w:rFonts w:ascii="Courier New" w:hAnsi="Courier New" w:cs="Courier New" w:hint="default"/>
+      </w:rPr>
+    </w:lvl>
+    <w:lvl w:ilvl="8" w:tplc="04100005" w:tentative="1">
+      <w:start w:val="1"/>
+      <w:numFmt w:val="bullet"/>
+      <w:lvlText w:val=""/>
+      <w:lvlJc w:val="left"/>
+      <w:pPr>
+        <w:ind w:left="6480" w:hanging="360"/>
+      </w:pPr>
+      <w:rPr>
+        <w:rFonts w:ascii="Wingdings" w:hAnsi="Wingdings" w:hint="default"/>
+      </w:rPr>
+    </w:lvl>
+  </w:abstractNum>
+  <w:abstractNum w:abstractNumId="14" w15:restartNumberingAfterBreak="0">
     <w:nsid w:val="7BBD6349"/>
     <w:multiLevelType w:val="hybridMultilevel"/>
     <w:tmpl w:val="8B5CEAC6"/>
@@ -3900,40 +5518,49 @@
     </w:lvl>
   </w:abstractNum>
   <w:num w:numId="1">
+    <w:abstractNumId w:val="9"/>
+  </w:num>
+  <w:num w:numId="2">
+    <w:abstractNumId w:val="10"/>
+  </w:num>
+  <w:num w:numId="3">
+    <w:abstractNumId w:val="3"/>
+  </w:num>
+  <w:num w:numId="4">
     <w:abstractNumId w:val="7"/>
   </w:num>
-  <w:num w:numId="2">
-    <w:abstractNumId w:val="8"/>
+  <w:num w:numId="5">
+    <w:abstractNumId w:val="4"/>
   </w:num>
-  <w:num w:numId="3">
+  <w:num w:numId="6">
+    <w:abstractNumId w:val="14"/>
+  </w:num>
+  <w:num w:numId="7">
+    <w:abstractNumId w:val="12"/>
+  </w:num>
+  <w:num w:numId="8">
     <w:abstractNumId w:val="2"/>
   </w:num>
-  <w:num w:numId="4">
-    <w:abstractNumId w:val="6"/>
-  </w:num>
-  <w:num w:numId="5">
-    <w:abstractNumId w:val="3"/>
-  </w:num>
-  <w:num w:numId="6">
+  <w:num w:numId="9">
     <w:abstractNumId w:val="11"/>
   </w:num>
-  <w:num w:numId="7">
-    <w:abstractNumId w:val="10"/>
-  </w:num>
-  <w:num w:numId="8">
-    <w:abstractNumId w:val="1"/>
-  </w:num>
-  <w:num w:numId="9">
-    <w:abstractNumId w:val="9"/>
-  </w:num>
   <w:num w:numId="10">
-    <w:abstractNumId w:val="4"/>
+    <w:abstractNumId w:val="5"/>
   </w:num>
   <w:num w:numId="11">
     <w:abstractNumId w:val="0"/>
   </w:num>
   <w:num w:numId="12">
-    <w:abstractNumId w:val="5"/>
+    <w:abstractNumId w:val="6"/>
+  </w:num>
+  <w:num w:numId="13">
+    <w:abstractNumId w:val="8"/>
+  </w:num>
+  <w:num w:numId="14">
+    <w:abstractNumId w:val="13"/>
+  </w:num>
+  <w:num w:numId="15">
+    <w:abstractNumId w:val="1"/>
   </w:num>
 </w:numbering>
 </file>
@@ -4332,7 +5959,7 @@
   <w:style w:type="paragraph" w:default="1" w:styleId="Normale">
     <w:name w:val="Normal"/>
     <w:qFormat/>
-    <w:rsid w:val="00913375"/>
+    <w:rsid w:val="00853200"/>
     <w:pPr>
       <w:spacing w:line="240" w:lineRule="auto"/>
       <w:jc w:val="both"/>
@@ -4413,7 +6040,6 @@
   <w:style w:type="character" w:default="1" w:styleId="Carpredefinitoparagrafo">
     <w:name w:val="Default Paragraph Font"/>
     <w:uiPriority w:val="1"/>
-    <w:semiHidden/>
     <w:unhideWhenUsed/>
   </w:style>
   <w:style w:type="table" w:default="1" w:styleId="Tabellanormale">
@@ -4726,6 +6352,81 @@
       <w:u w:val="single"/>
     </w:rPr>
   </w:style>
+  <w:style w:type="paragraph" w:styleId="Citazione">
+    <w:name w:val="Quote"/>
+    <w:basedOn w:val="SUPERTITLE"/>
+    <w:next w:val="Normale"/>
+    <w:link w:val="CitazioneCarattere"/>
+    <w:uiPriority w:val="29"/>
+    <w:qFormat/>
+    <w:rsid w:val="004F6A69"/>
+    <w:pPr>
+      <w:jc w:val="left"/>
+    </w:pPr>
+    <w:rPr>
+      <w:rFonts w:ascii="CMU Serif Extra" w:hAnsi="CMU Serif Extra" w:cs="CMU Serif Extra"/>
+      <w:b/>
+      <w:lang w:val="it-IT"/>
+    </w:rPr>
+  </w:style>
+  <w:style w:type="character" w:customStyle="1" w:styleId="CitazioneCarattere">
+    <w:name w:val="Citazione Carattere"/>
+    <w:basedOn w:val="Carpredefinitoparagrafo"/>
+    <w:link w:val="Citazione"/>
+    <w:uiPriority w:val="29"/>
+    <w:rsid w:val="004F6A69"/>
+    <w:rPr>
+      <w:rFonts w:ascii="CMU Serif Extra" w:hAnsi="CMU Serif Extra" w:cs="CMU Serif Extra"/>
+      <w:b/>
+      <w:noProof/>
+      <w:sz w:val="36"/>
+      <w:szCs w:val="36"/>
+      <w:lang w:eastAsia="it-IT"/>
+    </w:rPr>
+  </w:style>
+  <w:style w:type="character" w:styleId="Enfasigrassetto">
+    <w:name w:val="Strong"/>
+    <w:basedOn w:val="Carpredefinitoparagrafo"/>
+    <w:uiPriority w:val="22"/>
+    <w:qFormat/>
+    <w:rsid w:val="004F6A69"/>
+    <w:rPr>
+      <w:rFonts w:ascii="CMU Serif Extra" w:hAnsi="CMU Serif Extra" w:cs="CMU Serif Extra"/>
+      <w:b/>
+      <w:bCs/>
+    </w:rPr>
+  </w:style>
+  <w:style w:type="paragraph" w:styleId="Testofumetto">
+    <w:name w:val="Balloon Text"/>
+    <w:basedOn w:val="Normale"/>
+    <w:link w:val="TestofumettoCarattere"/>
+    <w:uiPriority w:val="99"/>
+    <w:semiHidden/>
+    <w:unhideWhenUsed/>
+    <w:rsid w:val="00176968"/>
+    <w:pPr>
+      <w:spacing w:after="0"/>
+    </w:pPr>
+    <w:rPr>
+      <w:rFonts w:ascii="Segoe UI" w:hAnsi="Segoe UI" w:cs="Segoe UI"/>
+      <w:sz w:val="18"/>
+      <w:szCs w:val="18"/>
+    </w:rPr>
+  </w:style>
+  <w:style w:type="character" w:customStyle="1" w:styleId="TestofumettoCarattere">
+    <w:name w:val="Testo fumetto Carattere"/>
+    <w:basedOn w:val="Carpredefinitoparagrafo"/>
+    <w:link w:val="Testofumetto"/>
+    <w:uiPriority w:val="99"/>
+    <w:semiHidden/>
+    <w:rsid w:val="00176968"/>
+    <w:rPr>
+      <w:rFonts w:ascii="Segoe UI" w:hAnsi="Segoe UI" w:cs="Segoe UI"/>
+      <w:sz w:val="18"/>
+      <w:szCs w:val="18"/>
+      <w:lang w:val="en-US"/>
+    </w:rPr>
+  </w:style>
 </w:styles>
 </file>
 
@@ -4995,7 +6696,7 @@
 </file>
 
 <file path=customXml/itemProps1.xml><?xml version="1.0" encoding="utf-8"?>
-<ds:datastoreItem xmlns:ds="http://schemas.openxmlformats.org/officeDocument/2006/customXml" ds:itemID="{1787FF05-2ED2-42E4-9FDE-800E28F3EB70}">
+<ds:datastoreItem xmlns:ds="http://schemas.openxmlformats.org/officeDocument/2006/customXml" ds:itemID="{FBCE1F11-7877-4949-8FDE-C9BD06A57402}">
   <ds:schemaRefs>
     <ds:schemaRef ds:uri="http://schemas.openxmlformats.org/officeDocument/2006/bibliography"/>
   </ds:schemaRefs>

</xml_diff>